<commit_message>
Added feature for choosing Skeleton.
</commit_message>
<xml_diff>
--- a/Research/Autorigovanje 3D modela pomocu Pinocchio-dD_komentari.docx
+++ b/Research/Autorigovanje 3D modela pomocu Pinocchio-dD_komentari.docx
@@ -17,6 +17,7 @@
         <w:jc w:val="left"/>
         <w:tblInd w:w="109" w:type="dxa"/>
         <w:tblBorders>
+          <w:top w:val="single" w:sz="4" w:space="0" w:color="00000A"/>
           <w:bottom w:val="single" w:sz="4" w:space="0" w:color="00000A"/>
           <w:insideH w:val="single" w:sz="4" w:space="0" w:color="00000A"/>
         </w:tblBorders>
@@ -42,6 +43,7 @@
           <w:tcPr>
             <w:tcW w:w="1700" w:type="dxa"/>
             <w:tcBorders>
+              <w:top w:val="single" w:sz="4" w:space="0" w:color="00000A"/>
               <w:bottom w:val="single" w:sz="4" w:space="0" w:color="00000A"/>
               <w:insideH w:val="single" w:sz="4" w:space="0" w:color="00000A"/>
             </w:tcBorders>
@@ -58,7 +60,7 @@
                 <v:shape id="ole_rId2" style="width:63.95pt;height:63.95pt" o:ole="">
                   <v:imagedata r:id="rId3" o:title=""/>
                 </v:shape>
-                <o:OLEObject Type="Embed" ProgID="CorelDraw.Graphic.7" ShapeID="ole_rId2" DrawAspect="Content" ObjectID="_146933659" r:id="rId2"/>
+                <o:OLEObject Type="Embed" ProgID="CorelDraw.Graphic.7" ShapeID="ole_rId2" DrawAspect="Content" ObjectID="_454354371" r:id="rId2"/>
               </w:object>
             </w:r>
           </w:p>
@@ -67,6 +69,7 @@
           <w:tcPr>
             <w:tcW w:w="6521" w:type="dxa"/>
             <w:tcBorders>
+              <w:top w:val="single" w:sz="4" w:space="0" w:color="00000A"/>
               <w:bottom w:val="single" w:sz="4" w:space="0" w:color="00000A"/>
               <w:insideH w:val="single" w:sz="4" w:space="0" w:color="00000A"/>
             </w:tcBorders>
@@ -147,6 +150,7 @@
           <w:tcPr>
             <w:tcW w:w="1701" w:type="dxa"/>
             <w:tcBorders>
+              <w:top w:val="single" w:sz="4" w:space="0" w:color="00000A"/>
               <w:bottom w:val="single" w:sz="4" w:space="0" w:color="00000A"/>
               <w:insideH w:val="single" w:sz="4" w:space="0" w:color="00000A"/>
             </w:tcBorders>
@@ -167,7 +171,7 @@
             <w:r>
               <w:rPr/>
               <w:drawing>
-                <wp:inline distT="0" distB="9525" distL="0" distR="0">
+                <wp:inline distT="0" distB="0" distL="0" distR="0">
                   <wp:extent cx="783590" cy="866775"/>
                   <wp:effectExtent l="0" t="0" r="0" b="0"/>
                   <wp:docPr id="1" name="Picture 6" descr=""/>
@@ -252,32 +256,12 @@
           <w:szCs w:val="52"/>
         </w:rPr>
       </w:pPr>
-      <w:del w:id="5" w:author="Dinu Dragan" w:date="2016-09-22T11:10:00Z">
-        <w:r>
-          <w:rPr>
-            <w:sz w:val="52"/>
-            <w:szCs w:val="52"/>
-          </w:rPr>
-        </w:r>
-      </w:del>
-    </w:p>
-    <w:p>
-      <w:pPr>
-        <w:pStyle w:val="Normal"/>
-        <w:jc w:val="center"/>
+      <w:r>
         <w:rPr>
           <w:sz w:val="52"/>
           <w:szCs w:val="52"/>
         </w:rPr>
-      </w:pPr>
-      <w:del w:id="6" w:author="Dinu Dragan" w:date="2016-09-22T11:10:00Z">
-        <w:r>
-          <w:rPr>
-            <w:sz w:val="52"/>
-            <w:szCs w:val="52"/>
-          </w:rPr>
-        </w:r>
-      </w:del>
+      </w:r>
     </w:p>
     <w:p>
       <w:pPr>
@@ -288,35 +272,12 @@
           <w:szCs w:val="52"/>
         </w:rPr>
       </w:pPr>
-      <w:del w:id="7" w:author="Dinu Dragan" w:date="2016-09-22T11:10:00Z">
-        <w:r>
-          <w:rPr>
-            <w:sz w:val="52"/>
-            <w:szCs w:val="52"/>
-          </w:rPr>
-        </w:r>
-      </w:del>
-    </w:p>
-    <w:p>
-      <w:pPr>
-        <w:pStyle w:val="Normal"/>
-        <w:jc w:val="center"/>
+      <w:r>
         <w:rPr>
           <w:sz w:val="52"/>
           <w:szCs w:val="52"/>
         </w:rPr>
-      </w:pPr>
-      <w:del w:id="8" w:author="Dinu Dragan" w:date="2016-09-22T11:10:00Z">
-        <w:bookmarkStart w:id="0" w:name="_GoBack232323"/>
-        <w:bookmarkStart w:id="1" w:name="_GoBack232323"/>
-        <w:bookmarkEnd w:id="1"/>
-        <w:r>
-          <w:rPr>
-            <w:sz w:val="52"/>
-            <w:szCs w:val="52"/>
-          </w:rPr>
-        </w:r>
-      </w:del>
+      </w:r>
     </w:p>
     <w:p>
       <w:pPr>
@@ -325,10 +286,45 @@
         <w:rPr>
           <w:sz w:val="52"/>
           <w:szCs w:val="52"/>
-          <w:ins w:id="10" w:author="Dinu Dragan" w:date="2016-09-22T11:10:00Z"/>
-        </w:rPr>
-      </w:pPr>
-      <w:ins w:id="9" w:author="Dinu Dragan" w:date="2016-09-22T11:10:00Z">
+        </w:rPr>
+      </w:pPr>
+      <w:r>
+        <w:rPr>
+          <w:sz w:val="52"/>
+          <w:szCs w:val="52"/>
+        </w:rPr>
+      </w:r>
+    </w:p>
+    <w:p>
+      <w:pPr>
+        <w:pStyle w:val="Normal"/>
+        <w:jc w:val="center"/>
+        <w:rPr>
+          <w:sz w:val="52"/>
+          <w:szCs w:val="52"/>
+        </w:rPr>
+      </w:pPr>
+      <w:bookmarkStart w:id="0" w:name="_GoBack232323"/>
+      <w:bookmarkStart w:id="1" w:name="_GoBack232323"/>
+      <w:bookmarkEnd w:id="1"/>
+      <w:r>
+        <w:rPr>
+          <w:sz w:val="52"/>
+          <w:szCs w:val="52"/>
+        </w:rPr>
+      </w:r>
+    </w:p>
+    <w:p>
+      <w:pPr>
+        <w:pStyle w:val="Normal"/>
+        <w:jc w:val="center"/>
+        <w:rPr>
+          <w:sz w:val="52"/>
+          <w:szCs w:val="52"/>
+          <w:ins w:id="6" w:author="Dinu Dragan" w:date="2016-09-22T11:10:00Z"/>
+        </w:rPr>
+      </w:pPr>
+      <w:ins w:id="5" w:author="Dinu Dragan" w:date="2016-09-22T11:10:00Z">
         <w:r>
           <w:rPr>
             <w:sz w:val="52"/>
@@ -409,8 +405,7 @@
         <w:jc w:val="center"/>
         <w:rPr/>
       </w:pPr>
-      <w:ins w:id="13" w:author="Dinu Dragan" w:date="2016-09-22T10:03:00Z">
-        <w:commentRangeStart w:id="1"/>
+      <w:ins w:id="9" w:author="Dinu Dragan" w:date="2016-09-22T10:03:00Z">
         <w:r>
           <w:rPr>
             <w:sz w:val="56"/>
@@ -420,19 +415,21 @@
           <w:t xml:space="preserve">programske </w:t>
         </w:r>
       </w:ins>
-      <w:del w:id="14" w:author="Unknown Author" w:date="2016-09-28T11:05:00Z">
-        <w:r>
-          <w:rPr>
-            <w:sz w:val="56"/>
-            <w:szCs w:val="56"/>
-            <w:lang w:val="sr-Latn-RS"/>
-          </w:rPr>
-          <w:commentReference w:id="2"/>
-        </w:r>
-      </w:del>
-      <w:commentRangeEnd w:id="1"/>
-      <w:r>
+      <w:r>
+        <w:rPr>
+          <w:sz w:val="56"/>
+          <w:szCs w:val="56"/>
+          <w:lang w:val="sr-Latn-RS"/>
+        </w:rPr>
         <w:commentReference w:id="1"/>
+      </w:r>
+      <w:r>
+        <w:rPr>
+          <w:sz w:val="56"/>
+          <w:szCs w:val="56"/>
+          <w:lang w:val="sr-Latn-RS"/>
+        </w:rPr>
+        <w:commentReference w:id="2"/>
       </w:r>
       <w:r>
         <w:rPr>
@@ -460,35 +457,31 @@
           <w:lang w:val="sr-Latn-RS"/>
         </w:rPr>
       </w:pPr>
-      <w:ins w:id="16" w:author="Dinu Dragan" w:date="2016-09-22T11:11:00Z">
-        <w:r>
-          <w:rPr>
-            <w:sz w:val="52"/>
-            <w:szCs w:val="52"/>
-            <w:lang w:val="sr-Latn-RS"/>
-          </w:rPr>
-        </w:r>
-      </w:ins>
-    </w:p>
-    <w:p>
-      <w:pPr>
-        <w:pStyle w:val="Normal"/>
-        <w:jc w:val="center"/>
+      <w:r>
         <w:rPr>
           <w:sz w:val="52"/>
           <w:szCs w:val="52"/>
           <w:lang w:val="sr-Latn-RS"/>
         </w:rPr>
-      </w:pPr>
-      <w:ins w:id="17" w:author="Dinu Dragan" w:date="2016-09-22T11:11:00Z">
-        <w:r>
-          <w:rPr>
-            <w:sz w:val="52"/>
-            <w:szCs w:val="52"/>
-            <w:lang w:val="sr-Latn-RS"/>
-          </w:rPr>
-        </w:r>
-      </w:ins>
+      </w:r>
+    </w:p>
+    <w:p>
+      <w:pPr>
+        <w:pStyle w:val="Normal"/>
+        <w:jc w:val="center"/>
+        <w:rPr>
+          <w:sz w:val="52"/>
+          <w:szCs w:val="52"/>
+          <w:lang w:val="sr-Latn-RS"/>
+        </w:rPr>
+      </w:pPr>
+      <w:r>
+        <w:rPr>
+          <w:sz w:val="52"/>
+          <w:szCs w:val="52"/>
+          <w:lang w:val="sr-Latn-RS"/>
+        </w:rPr>
+      </w:r>
     </w:p>
     <w:p>
       <w:pPr>
@@ -500,7 +493,7 @@
           <w:lang w:val="sr-Latn-RS"/>
         </w:rPr>
       </w:pPr>
-      <w:ins w:id="18" w:author="Dinu Dragan" w:date="2016-09-22T11:11:00Z">
+      <w:ins w:id="11" w:author="Dinu Dragan" w:date="2016-09-22T11:11:00Z">
         <w:r>
           <w:rPr>
             <w:sz w:val="32"/>
@@ -521,7 +514,7 @@
           <w:lang w:val="sr-Latn-RS"/>
         </w:rPr>
       </w:pPr>
-      <w:ins w:id="19" w:author="Dinu Dragan" w:date="2016-09-22T11:10:00Z">
+      <w:ins w:id="12" w:author="Dinu Dragan" w:date="2016-09-22T11:10:00Z">
         <w:r>
           <w:rPr>
             <w:sz w:val="32"/>
@@ -531,7 +524,7 @@
           <w:t xml:space="preserve">- </w:t>
         </w:r>
       </w:ins>
-      <w:ins w:id="20" w:author="Dinu Dragan" w:date="2016-09-22T11:11:00Z">
+      <w:ins w:id="13" w:author="Dinu Dragan" w:date="2016-09-22T11:11:00Z">
         <w:r>
           <w:rPr>
             <w:sz w:val="32"/>
@@ -541,7 +534,7 @@
           <w:t>iz predmeta Multimedijalni sistemi</w:t>
         </w:r>
       </w:ins>
-      <w:ins w:id="21" w:author="Dinu Dragan" w:date="2016-09-22T11:10:00Z">
+      <w:ins w:id="14" w:author="Dinu Dragan" w:date="2016-09-22T11:10:00Z">
         <w:r>
           <w:rPr>
             <w:sz w:val="32"/>
@@ -650,10 +643,10 @@
           <w:sz w:val="52"/>
           <w:szCs w:val="52"/>
           <w:lang w:val="sr-Latn-RS"/>
-          <w:del w:id="23" w:author="Dinu Dragan" w:date="2016-09-22T11:12:00Z"/>
-        </w:rPr>
-      </w:pPr>
-      <w:del w:id="22" w:author="Dinu Dragan" w:date="2016-09-22T11:12:00Z">
+          <w:del w:id="16" w:author="Dinu Dragan" w:date="2016-09-22T11:12:00Z"/>
+        </w:rPr>
+      </w:pPr>
+      <w:del w:id="15" w:author="Dinu Dragan" w:date="2016-09-22T11:12:00Z">
         <w:r>
           <w:rPr>
             <w:sz w:val="52"/>
@@ -737,7 +730,7 @@
         <w:tab/>
         <w:tab/>
       </w:r>
-      <w:del w:id="24" w:author="Dinu Dragan" w:date="2016-09-22T11:12:00Z">
+      <w:del w:id="17" w:author="Dinu Dragan" w:date="2016-09-22T11:12:00Z">
         <w:r>
           <w:rPr>
             <w:lang w:val="sr-Latn-RS"/>
@@ -783,7 +776,7 @@
         <w:tab/>
         <w:tab/>
       </w:r>
-      <w:del w:id="26" w:author="Dinu Dragan" w:date="2016-09-22T11:12:00Z">
+      <w:del w:id="19" w:author="Dinu Dragan" w:date="2016-09-22T11:12:00Z">
         <w:r>
           <w:rPr>
             <w:lang w:val="sr-Latn-RS"/>
@@ -871,56 +864,49 @@
           <w:lang w:val="sr-Latn-RS"/>
         </w:rPr>
         <w:tab/>
-        <w:t xml:space="preserve">Ručno rigovanje može biti obeshrabrujuće za početnike, ali i vrlo vremenski zahtevno za eksperte zato što svaki model mora biti rigovan odvojeno. U ovom seminarskom </w:t>
-      </w:r>
-      <w:commentRangeStart w:id="3"/>
-      <w:r>
-        <w:rPr>
-          <w:lang w:val="sr-Latn-RS"/>
-        </w:rPr>
-        <w:t xml:space="preserve">proučićrmo </w:t>
-      </w:r>
-      <w:del w:id="27" w:author="Unknown Author" w:date="2016-09-28T11:05:00Z">
-        <w:r>
-          <w:rPr>
-            <w:lang w:val="sr-Latn-RS"/>
-          </w:rPr>
-          <w:commentReference w:id="4"/>
+        <w:t xml:space="preserve">Ručno rigovanje može biti obeshrabrujuće za početnike, ali i vrlo vremenski zahtevno za eksperte zato što svaki model mora biti rigovan odvojeno. U ovom seminarskom proučićrmo </w:t>
+      </w:r>
+      <w:r>
+        <w:rPr>
+          <w:lang w:val="sr-Latn-RS"/>
+        </w:rPr>
+        <w:commentReference w:id="3"/>
+      </w:r>
+      <w:r>
+        <w:rPr>
+          <w:lang w:val="sr-Latn-RS"/>
+        </w:rPr>
+        <w:commentReference w:id="4"/>
+      </w:r>
+      <w:r>
+        <w:rPr>
+          <w:lang w:val="sr-Latn-RS"/>
+        </w:rPr>
+        <w:t>biblioteku za automatsko rigovanje</w:t>
+      </w:r>
+      <w:ins w:id="20" w:author="Dinu Dragan" w:date="2016-09-22T09:53:00Z">
+        <w:r>
+          <w:rPr>
+            <w:lang w:val="sr-Latn-RS"/>
+          </w:rPr>
+          <w:t xml:space="preserve"> meš modela</w:t>
+        </w:r>
+      </w:ins>
+      <w:r>
+        <w:rPr>
+          <w:lang w:val="sr-Latn-RS"/>
+        </w:rPr>
+        <w:t xml:space="preserve"> „Pinocchio“. Glavna </w:t>
+      </w:r>
+      <w:del w:id="21" w:author="Dinu Dragan" w:date="2016-09-22T09:54:00Z">
+        <w:r>
+          <w:rPr>
+            <w:lang w:val="sr-Latn-RS"/>
+          </w:rPr>
+          <w:delText xml:space="preserve">ideja </w:delText>
         </w:r>
       </w:del>
-      <w:commentRangeEnd w:id="3"/>
-      <w:r>
-        <w:commentReference w:id="3"/>
-      </w:r>
-      <w:r>
-        <w:rPr>
-          <w:lang w:val="sr-Latn-RS"/>
-        </w:rPr>
-        <w:t>biblioteku za automatsko rigovanje</w:t>
-      </w:r>
-      <w:ins w:id="28" w:author="Dinu Dragan" w:date="2016-09-22T09:53:00Z">
-        <w:r>
-          <w:rPr>
-            <w:lang w:val="sr-Latn-RS"/>
-          </w:rPr>
-          <w:t xml:space="preserve"> meš modela</w:t>
-        </w:r>
-      </w:ins>
-      <w:r>
-        <w:rPr>
-          <w:lang w:val="sr-Latn-RS"/>
-        </w:rPr>
-        <w:t xml:space="preserve"> „Pinocchio“. Glavna </w:t>
-      </w:r>
-      <w:del w:id="29" w:author="Dinu Dragan" w:date="2016-09-22T09:54:00Z">
-        <w:r>
-          <w:rPr>
-            <w:lang w:val="sr-Latn-RS"/>
-          </w:rPr>
-          <w:delText xml:space="preserve">ideja </w:delText>
-        </w:r>
-      </w:del>
-      <w:ins w:id="30" w:author="Dinu Dragan" w:date="2016-09-22T09:54:00Z">
+      <w:ins w:id="22" w:author="Dinu Dragan" w:date="2016-09-22T09:54:00Z">
         <w:r>
           <w:rPr>
             <w:lang w:val="sr-Latn-RS"/>
@@ -947,10 +933,10 @@
         </w:pPrChange>
         <w:rPr>
           <w:lang w:val="sr-Latn-RS"/>
-          <w:ins w:id="40" w:author="Dinu Dragan" w:date="2016-09-22T09:59:00Z"/>
-        </w:rPr>
-      </w:pPr>
-      <w:ins w:id="31" w:author="Dinu Dragan" w:date="2016-09-22T09:54:00Z">
+          <w:ins w:id="32" w:author="Dinu Dragan" w:date="2016-09-22T09:59:00Z"/>
+        </w:rPr>
+      </w:pPr>
+      <w:ins w:id="23" w:author="Dinu Dragan" w:date="2016-09-22T09:54:00Z">
         <w:r>
           <w:rPr>
             <w:lang w:val="sr-Latn-RS"/>
@@ -958,7 +944,7 @@
           <w:t xml:space="preserve">Zadatak seminarskog rada je da prouči </w:t>
         </w:r>
       </w:ins>
-      <w:ins w:id="32" w:author="Dinu Dragan" w:date="2016-09-22T09:55:00Z">
+      <w:ins w:id="24" w:author="Dinu Dragan" w:date="2016-09-22T09:55:00Z">
         <w:r>
           <w:rPr>
             <w:lang w:val="sr-Latn-RS"/>
@@ -966,7 +952,7 @@
           <w:t>„Pinocchio“</w:t>
         </w:r>
       </w:ins>
-      <w:ins w:id="33" w:author="Dinu Dragan" w:date="2016-09-22T09:55:00Z">
+      <w:ins w:id="25" w:author="Dinu Dragan" w:date="2016-09-22T09:55:00Z">
         <w:r>
           <w:rPr>
             <w:lang w:val="sr-Latn-RS"/>
@@ -974,7 +960,7 @@
           <w:t xml:space="preserve"> programski biblioteku, da ocenu njene upotrebljivosti i da </w:t>
         </w:r>
       </w:ins>
-      <w:ins w:id="34" w:author="Dinu Dragan" w:date="2016-09-22T10:47:00Z">
+      <w:ins w:id="26" w:author="Dinu Dragan" w:date="2016-09-22T10:47:00Z">
         <w:r>
           <w:rPr>
             <w:lang w:val="sr-Latn-RS"/>
@@ -982,7 +968,7 @@
           <w:t xml:space="preserve">je proširi tako da se </w:t>
         </w:r>
       </w:ins>
-      <w:ins w:id="35" w:author="Dinu Dragan" w:date="2016-09-22T09:57:00Z">
+      <w:ins w:id="27" w:author="Dinu Dragan" w:date="2016-09-22T09:57:00Z">
         <w:r>
           <w:rPr>
             <w:lang w:val="sr-Latn-RS"/>
@@ -990,7 +976,7 @@
           <w:t>obezbediti jednostavnije okruženje (sa napredni</w:t>
         </w:r>
       </w:ins>
-      <w:ins w:id="36" w:author="Dinu Dragan" w:date="2016-09-22T09:58:00Z">
+      <w:ins w:id="28" w:author="Dinu Dragan" w:date="2016-09-22T09:58:00Z">
         <w:r>
           <w:rPr>
             <w:lang w:val="sr-Latn-RS"/>
@@ -998,7 +984,7 @@
           <w:t>m</w:t>
         </w:r>
       </w:ins>
-      <w:ins w:id="37" w:author="Dinu Dragan" w:date="2016-09-22T09:57:00Z">
+      <w:ins w:id="29" w:author="Dinu Dragan" w:date="2016-09-22T09:57:00Z">
         <w:r>
           <w:rPr>
             <w:lang w:val="sr-Latn-RS"/>
@@ -1006,7 +992,7 @@
           <w:t xml:space="preserve"> elementima interakcije)</w:t>
         </w:r>
       </w:ins>
-      <w:ins w:id="38" w:author="Dinu Dragan" w:date="2016-09-22T09:58:00Z">
+      <w:ins w:id="30" w:author="Dinu Dragan" w:date="2016-09-22T09:58:00Z">
         <w:r>
           <w:rPr>
             <w:lang w:val="sr-Latn-RS"/>
@@ -1014,7 +1000,7 @@
           <w:t xml:space="preserve"> za njeno korišćenje.</w:t>
         </w:r>
       </w:ins>
-      <w:ins w:id="39" w:author="Dinu Dragan" w:date="2016-09-22T09:57:00Z">
+      <w:ins w:id="31" w:author="Dinu Dragan" w:date="2016-09-22T09:57:00Z">
         <w:r>
           <w:rPr>
             <w:lang w:val="sr-Latn-RS"/>
@@ -1035,7 +1021,7 @@
         </w:pPrChange>
         <w:rPr/>
       </w:pPr>
-      <w:del w:id="41" w:author="Dinu Dragan" w:date="2016-09-22T09:59:00Z">
+      <w:del w:id="33" w:author="Dinu Dragan" w:date="2016-09-22T09:59:00Z">
         <w:r>
           <w:rPr>
             <w:highlight w:val="yellow"/>
@@ -1055,103 +1041,7 @@
         <w:rPr>
           <w:lang w:val="sr-Latn-RS"/>
         </w:rPr>
-        <w:t>Upotrebljivost</w:t>
-      </w:r>
-      <w:r>
-        <w:rPr>
-          <w:lang w:val="sr-Latn-RS"/>
-        </w:rPr>
-        <w:t xml:space="preserve"> </w:t>
-      </w:r>
-      <w:r>
-        <w:rPr>
-          <w:lang w:val="sr-Latn-RS"/>
-        </w:rPr>
-        <w:t xml:space="preserve"> </w:t>
-      </w:r>
-      <w:r>
-        <w:rPr>
-          <w:lang w:val="sr-Latn-RS"/>
-        </w:rPr>
-        <w:t>„Pinocchio“ programsk</w:t>
-      </w:r>
-      <w:r>
-        <w:rPr>
-          <w:lang w:val="sr-Latn-RS"/>
-        </w:rPr>
-        <w:t>e</w:t>
-      </w:r>
-      <w:r>
-        <w:rPr>
-          <w:lang w:val="sr-Latn-RS"/>
-        </w:rPr>
-        <w:t xml:space="preserve"> bibliotek</w:t>
-      </w:r>
-      <w:r>
-        <w:rPr>
-          <w:lang w:val="sr-Latn-RS"/>
-        </w:rPr>
-        <w:t>e</w:t>
-      </w:r>
-      <w:r>
-        <w:rPr>
-          <w:lang w:val="sr-Latn-RS"/>
-        </w:rPr>
-        <w:t xml:space="preserve"> biće </w:t>
-      </w:r>
-      <w:r>
-        <w:rPr>
-          <w:lang w:val="sr-Latn-RS"/>
-        </w:rPr>
-        <w:t xml:space="preserve">određena tako što će se </w:t>
-      </w:r>
-      <w:r>
-        <w:rPr>
-          <w:lang w:val="sr-Latn-RS"/>
-        </w:rPr>
-        <w:t>prouč</w:t>
-      </w:r>
-      <w:r>
-        <w:rPr>
-          <w:lang w:val="sr-Latn-RS"/>
-        </w:rPr>
-        <w:t>iti</w:t>
-      </w:r>
-      <w:r>
-        <w:rPr>
-          <w:lang w:val="sr-Latn-RS"/>
-        </w:rPr>
-        <w:t xml:space="preserve"> </w:t>
-      </w:r>
-      <w:r>
-        <w:rPr>
-          <w:lang w:val="sr-Latn-RS"/>
-        </w:rPr>
-        <w:t xml:space="preserve">sledeća </w:t>
-      </w:r>
-      <w:r>
-        <w:rPr>
-          <w:lang w:val="sr-Latn-RS"/>
-        </w:rPr>
-        <w:t>tri aspekta</w:t>
-      </w:r>
-      <w:r>
-        <w:rPr>
-          <w:lang w:val="sr-Latn-RS"/>
-        </w:rPr>
-        <w:t xml:space="preserve"> </w:t>
-      </w:r>
-      <w:r>
-        <w:rPr>
-          <w:lang w:val="sr-Latn-RS"/>
-        </w:rPr>
-        <w:t xml:space="preserve">programske </w:t>
-      </w:r>
-      <w:r>
-        <w:rPr>
-          <w:lang w:val="sr-Latn-RS"/>
-        </w:rPr>
-        <w:t>biblioteke:</w:t>
+        <w:t>Upotrebljivost  „Pinocchio“ programske biblioteke biće određena tako što će se proučiti sledeća tri aspekta programske biblioteke:</w:t>
       </w:r>
     </w:p>
     <w:p>
@@ -1170,7 +1060,7 @@
         </w:rPr>
         <w:t>Preformans</w:t>
       </w:r>
-      <w:ins w:id="42" w:author="Dinu Dragan" w:date="2016-09-22T10:01:00Z">
+      <w:ins w:id="34" w:author="Dinu Dragan" w:date="2016-09-22T10:01:00Z">
         <w:r>
           <w:rPr>
             <w:lang w:val="sr-Latn-RS"/>
@@ -1178,7 +1068,7 @@
           <w:t>a</w:t>
         </w:r>
       </w:ins>
-      <w:del w:id="43" w:author="Dinu Dragan" w:date="2016-09-22T10:01:00Z">
+      <w:del w:id="35" w:author="Dinu Dragan" w:date="2016-09-22T10:01:00Z">
         <w:r>
           <w:rPr>
             <w:lang w:val="sr-Latn-RS"/>
@@ -1190,26 +1080,19 @@
         <w:rPr>
           <w:lang w:val="sr-Latn-RS"/>
         </w:rPr>
-        <w:t xml:space="preserve"> – </w:t>
-      </w:r>
-      <w:commentRangeStart w:id="5"/>
-      <w:r>
-        <w:rPr>
-          <w:lang w:val="sr-Latn-RS"/>
-        </w:rPr>
-        <w:t xml:space="preserve">proces </w:t>
-      </w:r>
-      <w:del w:id="44" w:author="Unknown Author" w:date="2016-09-28T12:42:00Z">
-        <w:r>
-          <w:rPr>
-            <w:lang w:val="sr-Latn-RS"/>
-          </w:rPr>
-          <w:commentReference w:id="6"/>
-        </w:r>
-      </w:del>
-      <w:commentRangeEnd w:id="5"/>
-      <w:r>
+        <w:t xml:space="preserve"> – proces </w:t>
+      </w:r>
+      <w:r>
+        <w:rPr>
+          <w:lang w:val="sr-Latn-RS"/>
+        </w:rPr>
         <w:commentReference w:id="5"/>
+      </w:r>
+      <w:r>
+        <w:rPr>
+          <w:lang w:val="sr-Latn-RS"/>
+        </w:rPr>
+        <w:commentReference w:id="6"/>
       </w:r>
       <w:r>
         <w:rPr>
@@ -1259,10 +1142,10 @@
         <w:jc w:val="both"/>
         <w:rPr>
           <w:lang w:val="sr-Latn-RS"/>
-          <w:ins w:id="47" w:author="Dinu Dragan" w:date="2016-09-22T10:47:00Z"/>
-        </w:rPr>
-      </w:pPr>
-      <w:del w:id="45" w:author="Dinu Dragan" w:date="2016-09-22T10:47:00Z">
+          <w:ins w:id="37" w:author="Dinu Dragan" w:date="2016-09-22T10:47:00Z"/>
+        </w:rPr>
+      </w:pPr>
+      <w:del w:id="36" w:author="Dinu Dragan" w:date="2016-09-22T10:47:00Z">
         <w:r>
           <w:rPr>
             <w:lang w:val="sr-Latn-RS"/>
@@ -1270,451 +1153,449 @@
           <w:tab/>
         </w:r>
       </w:del>
-      <w:del w:id="46" w:author="Unknown Author" w:date="2016-09-28T12:42:00Z">
-        <w:r>
-          <w:rPr>
-            <w:lang w:val="sr-Latn-RS"/>
-          </w:rPr>
-          <w:commentReference w:id="7"/>
+      <w:r>
+        <w:rPr>
+          <w:lang w:val="sr-Latn-RS"/>
+        </w:rPr>
+        <w:commentReference w:id="7"/>
+      </w:r>
+    </w:p>
+    <w:p>
+      <w:pPr>
+        <w:pStyle w:val="Normal"/>
+        <w:jc w:val="both"/>
+        <w:rPr/>
+      </w:pPr>
+      <w:del w:id="38" w:author="Dinu Dragan" w:date="2016-09-22T09:47:00Z">
+        <w:r>
+          <w:rPr>
+            <w:lang w:val="sr-Latn-RS"/>
+          </w:rPr>
+          <w:delText>Kratak pregled seminarskog bi izgledao ovako, prvo</w:delText>
         </w:r>
       </w:del>
+      <w:ins w:id="39" w:author="Dinu Dragan" w:date="2016-09-22T09:47:00Z">
+        <w:r>
+          <w:rPr>
+            <w:lang w:val="sr-Latn-RS"/>
+          </w:rPr>
+          <w:t>U prvom poglavlju seminarskog rada</w:t>
+        </w:r>
+      </w:ins>
+      <w:r>
+        <w:rPr>
+          <w:lang w:val="sr-Latn-RS"/>
+        </w:rPr>
+        <w:t xml:space="preserve"> je opisana </w:t>
+      </w:r>
+      <w:del w:id="40" w:author="Dinu Dragan" w:date="2016-09-22T09:47:00Z">
+        <w:r>
+          <w:rPr>
+            <w:lang w:val="sr-Latn-RS"/>
+          </w:rPr>
+          <w:delText xml:space="preserve">metoda </w:delText>
+        </w:r>
+      </w:del>
+      <w:r>
+        <w:rPr>
+          <w:lang w:val="sr-Latn-RS"/>
+        </w:rPr>
+        <w:t>na koji način  funkcioniše „Pinocchio“</w:t>
+      </w:r>
+      <w:ins w:id="41" w:author="Dinu Dragan" w:date="2016-09-22T09:48:00Z">
+        <w:r>
+          <w:rPr>
+            <w:lang w:val="sr-Latn-RS"/>
+          </w:rPr>
+          <w:t xml:space="preserve"> biblioteke</w:t>
+        </w:r>
+      </w:ins>
+      <w:r>
+        <w:rPr>
+          <w:lang w:val="sr-Latn-RS"/>
+        </w:rPr>
+        <w:t xml:space="preserve">. </w:t>
+      </w:r>
+      <w:del w:id="42" w:author="Dinu Dragan" w:date="2016-09-22T09:48:00Z">
+        <w:r>
+          <w:rPr>
+            <w:lang w:val="sr-Latn-RS"/>
+          </w:rPr>
+          <w:delText xml:space="preserve">Zatim </w:delText>
+        </w:r>
+      </w:del>
+      <w:ins w:id="43" w:author="Dinu Dragan" w:date="2016-09-22T09:48:00Z">
+        <w:r>
+          <w:rPr>
+            <w:lang w:val="sr-Latn-RS"/>
+          </w:rPr>
+          <w:t xml:space="preserve">u drugom poglavlju </w:t>
+        </w:r>
+      </w:ins>
+      <w:r>
+        <w:rPr>
+          <w:lang w:val="sr-Latn-RS"/>
+        </w:rPr>
+        <w:t xml:space="preserve">su </w:t>
+      </w:r>
+      <w:del w:id="44" w:author="Dinu Dragan" w:date="2016-09-22T09:48:00Z">
+        <w:r>
+          <w:rPr>
+            <w:lang w:val="sr-Latn-RS"/>
+          </w:rPr>
+          <w:delText xml:space="preserve">opisani </w:delText>
+        </w:r>
+      </w:del>
+      <w:ins w:id="45" w:author="Dinu Dragan" w:date="2016-09-22T09:48:00Z">
+        <w:r>
+          <w:rPr>
+            <w:lang w:val="sr-Latn-RS"/>
+          </w:rPr>
+          <w:t xml:space="preserve">proučena </w:t>
+        </w:r>
+      </w:ins>
+      <w:del w:id="46" w:author="Dinu Dragan" w:date="2016-09-22T09:48:00Z">
+        <w:r>
+          <w:rPr>
+            <w:lang w:val="sr-Latn-RS"/>
+          </w:rPr>
+          <w:delText xml:space="preserve">prethodno navedeni </w:delText>
+        </w:r>
+      </w:del>
+      <w:ins w:id="47" w:author="Dinu Dragan" w:date="2016-09-22T09:48:00Z">
+        <w:r>
+          <w:rPr>
+            <w:lang w:val="sr-Latn-RS"/>
+          </w:rPr>
+          <w:t xml:space="preserve">tri </w:t>
+        </w:r>
+      </w:ins>
+      <w:r>
+        <w:rPr>
+          <w:lang w:val="sr-Latn-RS"/>
+        </w:rPr>
+        <w:t>aspekt</w:t>
+      </w:r>
+      <w:del w:id="48" w:author="Dinu Dragan" w:date="2016-09-22T09:48:00Z">
+        <w:r>
+          <w:rPr>
+            <w:lang w:val="sr-Latn-RS"/>
+          </w:rPr>
+          <w:delText>i</w:delText>
+        </w:r>
+      </w:del>
+      <w:ins w:id="49" w:author="Dinu Dragan" w:date="2016-09-22T09:48:00Z">
+        <w:r>
+          <w:rPr>
+            <w:lang w:val="sr-Latn-RS"/>
+          </w:rPr>
+          <w:t xml:space="preserve">a </w:t>
+        </w:r>
+      </w:ins>
+      <w:ins w:id="50" w:author="Dinu Dragan" w:date="2016-09-22T09:49:00Z">
+        <w:r>
+          <w:rPr>
+            <w:lang w:val="sr-Latn-RS"/>
+          </w:rPr>
+          <w:t xml:space="preserve">„Pinocchio“ </w:t>
+        </w:r>
+      </w:ins>
+      <w:ins w:id="51" w:author="Dinu Dragan" w:date="2016-09-22T09:48:00Z">
+        <w:r>
+          <w:rPr>
+            <w:lang w:val="sr-Latn-RS"/>
+          </w:rPr>
+          <w:t>biblioteke:</w:t>
+        </w:r>
+      </w:ins>
+      <w:r>
+        <w:rPr>
+          <w:lang w:val="sr-Latn-RS"/>
+        </w:rPr>
+        <w:t xml:space="preserve">. </w:t>
+      </w:r>
+      <w:ins w:id="52" w:author="Dinu Dragan" w:date="2016-09-22T09:49:00Z">
+        <w:r>
+          <w:rPr>
+            <w:lang w:val="sr-Latn-RS"/>
+          </w:rPr>
+          <w:t xml:space="preserve">U </w:t>
+        </w:r>
+      </w:ins>
+      <w:ins w:id="53" w:author="Dinu Dragan" w:date="2016-09-22T09:51:00Z">
+        <w:r>
+          <w:rPr>
+            <w:lang w:val="sr-Latn-RS"/>
+          </w:rPr>
+          <w:t>trećem</w:t>
+        </w:r>
+      </w:ins>
+      <w:ins w:id="54" w:author="Dinu Dragan" w:date="2016-09-22T09:49:00Z">
+        <w:r>
+          <w:rPr>
+            <w:lang w:val="sr-Latn-RS"/>
+          </w:rPr>
+          <w:t xml:space="preserve"> poglavlju seminarskog rada </w:t>
+        </w:r>
+      </w:ins>
+      <w:del w:id="55" w:author="Dinu Dragan" w:date="2016-09-22T09:49:00Z">
+        <w:r>
+          <w:rPr>
+            <w:lang w:val="sr-Latn-RS"/>
+          </w:rPr>
+          <w:delText xml:space="preserve">Potom su prikazani kodovi </w:delText>
+        </w:r>
+      </w:del>
+      <w:ins w:id="56" w:author="Dinu Dragan" w:date="2016-09-22T09:49:00Z">
+        <w:r>
+          <w:rPr>
+            <w:lang w:val="sr-Latn-RS"/>
+          </w:rPr>
+          <w:t xml:space="preserve">opisan je programski kod </w:t>
+        </w:r>
+      </w:ins>
+      <w:ins w:id="57" w:author="Dinu Dragan" w:date="2016-09-22T09:50:00Z">
+        <w:r>
+          <w:rPr>
+            <w:lang w:val="sr-Latn-RS"/>
+          </w:rPr>
+          <w:t xml:space="preserve">koji omogućuje korišćenje „Pinocchio“ biblioteke </w:t>
+        </w:r>
+      </w:ins>
+      <w:r>
+        <w:rPr>
+          <w:lang w:val="sr-Latn-RS"/>
+        </w:rPr>
+        <w:t xml:space="preserve">i </w:t>
+      </w:r>
+      <w:ins w:id="58" w:author="Dinu Dragan" w:date="2016-09-22T09:51:00Z">
+        <w:r>
+          <w:rPr>
+            <w:lang w:val="sr-Latn-RS"/>
+          </w:rPr>
+          <w:t xml:space="preserve">njegova </w:t>
+        </w:r>
+      </w:ins>
+      <w:r>
+        <w:rPr>
+          <w:lang w:val="sr-Latn-RS"/>
+        </w:rPr>
+        <w:t>funkcionalnost</w:t>
+      </w:r>
+      <w:ins w:id="59" w:author="Dinu Dragan" w:date="2016-09-22T09:51:00Z">
+        <w:r>
+          <w:rPr>
+            <w:lang w:val="sr-Latn-RS"/>
+          </w:rPr>
+          <w:t>.</w:t>
+        </w:r>
+      </w:ins>
+      <w:del w:id="60" w:author="Dinu Dragan" w:date="2016-09-22T09:51:00Z">
+        <w:r>
+          <w:rPr>
+            <w:lang w:val="sr-Latn-RS"/>
+          </w:rPr>
+          <w:delText>i</w:delText>
+        </w:r>
+      </w:del>
+      <w:r>
+        <w:rPr>
+          <w:lang w:val="sr-Latn-RS"/>
+        </w:rPr>
+        <w:t xml:space="preserve"> aplikacije</w:t>
+      </w:r>
+      <w:ins w:id="61" w:author="Dinu Dragan" w:date="2016-09-22T09:51:00Z">
+        <w:r>
+          <w:rPr>
+            <w:lang w:val="sr-Latn-RS"/>
+          </w:rPr>
+          <w:t>.</w:t>
+        </w:r>
+      </w:ins>
+      <w:r>
+        <w:rPr>
+          <w:lang w:val="sr-Latn-RS"/>
+        </w:rPr>
+        <w:t xml:space="preserve"> </w:t>
+      </w:r>
+      <w:ins w:id="62" w:author="Dinu Dragan" w:date="2016-09-22T09:51:00Z">
+        <w:r>
+          <w:rPr>
+            <w:lang w:val="sr-Latn-RS"/>
+          </w:rPr>
+          <w:t>Na kraju seminarskog rada donet</w:t>
+        </w:r>
+      </w:ins>
+      <w:r>
+        <w:rPr>
+          <w:lang w:val="sr-Latn-RS"/>
+        </w:rPr>
+        <w:t xml:space="preserve">i </w:t>
+      </w:r>
+      <w:del w:id="63" w:author="Dinu Dragan" w:date="2016-09-22T09:52:00Z">
+        <w:r>
+          <w:rPr>
+            <w:lang w:val="sr-Latn-RS"/>
+          </w:rPr>
+          <w:delText xml:space="preserve">na kraju </w:delText>
+        </w:r>
+      </w:del>
+      <w:ins w:id="64" w:author="Dinu Dragan" w:date="2016-09-22T09:52:00Z">
+        <w:r>
+          <w:rPr>
+            <w:lang w:val="sr-Latn-RS"/>
+          </w:rPr>
+          <w:t xml:space="preserve">su </w:t>
+        </w:r>
+      </w:ins>
+      <w:r>
+        <w:rPr>
+          <w:lang w:val="sr-Latn-RS"/>
+        </w:rPr>
+        <w:t>zaključ</w:t>
+      </w:r>
+      <w:ins w:id="65" w:author="Dinu Dragan" w:date="2016-09-22T09:52:00Z">
+        <w:r>
+          <w:rPr>
+            <w:lang w:val="sr-Latn-RS"/>
+          </w:rPr>
+          <w:t>ci</w:t>
+        </w:r>
+      </w:ins>
+      <w:del w:id="66" w:author="Dinu Dragan" w:date="2016-09-22T09:52:00Z">
+        <w:r>
+          <w:rPr>
+            <w:lang w:val="sr-Latn-RS"/>
+          </w:rPr>
+          <w:delText>ak</w:delText>
+        </w:r>
+      </w:del>
+      <w:r>
+        <w:rPr>
+          <w:lang w:val="sr-Latn-RS"/>
+        </w:rPr>
+        <w:t xml:space="preserve"> </w:t>
+      </w:r>
+      <w:ins w:id="67" w:author="Dinu Dragan" w:date="2016-09-22T09:52:00Z">
+        <w:r>
+          <w:rPr>
+            <w:lang w:val="sr-Latn-RS"/>
+          </w:rPr>
+          <w:t xml:space="preserve">o „Pinocchio“ biblioteci uz konstatacije kako se sve </w:t>
+        </w:r>
+      </w:ins>
+      <w:del w:id="68" w:author="Dinu Dragan" w:date="2016-09-22T09:52:00Z">
+        <w:r>
+          <w:rPr>
+            <w:lang w:val="sr-Latn-RS"/>
+          </w:rPr>
+          <w:delText xml:space="preserve">sa mogućom primenom </w:delText>
+        </w:r>
+      </w:del>
+      <w:ins w:id="69" w:author="Dinu Dragan" w:date="2016-09-22T09:52:00Z">
+        <w:r>
+          <w:rPr>
+            <w:lang w:val="sr-Latn-RS"/>
+          </w:rPr>
+          <w:t xml:space="preserve">ova </w:t>
+        </w:r>
+      </w:ins>
+      <w:r>
+        <w:rPr>
+          <w:lang w:val="sr-Latn-RS"/>
+        </w:rPr>
+        <w:t>bibliotek</w:t>
+      </w:r>
+      <w:ins w:id="70" w:author="Dinu Dragan" w:date="2016-09-22T09:52:00Z">
+        <w:r>
+          <w:rPr>
+            <w:lang w:val="sr-Latn-RS"/>
+          </w:rPr>
+          <w:t>a</w:t>
+        </w:r>
+      </w:ins>
+      <w:del w:id="71" w:author="Dinu Dragan" w:date="2016-09-22T09:52:00Z">
+        <w:r>
+          <w:rPr>
+            <w:lang w:val="sr-Latn-RS"/>
+          </w:rPr>
+          <w:delText>e</w:delText>
+        </w:r>
+      </w:del>
+      <w:ins w:id="72" w:author="Dinu Dragan" w:date="2016-09-22T09:52:00Z">
+        <w:r>
+          <w:rPr>
+            <w:lang w:val="sr-Latn-RS"/>
+          </w:rPr>
+          <w:t xml:space="preserve"> može primeniti</w:t>
+        </w:r>
+      </w:ins>
+      <w:r>
+        <w:rPr>
+          <w:lang w:val="sr-Latn-RS"/>
+        </w:rPr>
+        <w:t>.</w:t>
+      </w:r>
     </w:p>
     <w:p>
       <w:pPr>
         <w:pStyle w:val="Normal"/>
         <w:jc w:val="both"/>
-        <w:rPr/>
-      </w:pPr>
-      <w:del w:id="48" w:author="Dinu Dragan" w:date="2016-09-22T09:47:00Z">
-        <w:r>
-          <w:rPr>
-            <w:lang w:val="sr-Latn-RS"/>
-          </w:rPr>
-          <w:delText>Kratak pregled seminarskog bi izgledao ovako, prvo</w:delText>
-        </w:r>
-      </w:del>
-      <w:ins w:id="49" w:author="Dinu Dragan" w:date="2016-09-22T09:47:00Z">
-        <w:r>
-          <w:rPr>
-            <w:lang w:val="sr-Latn-RS"/>
-          </w:rPr>
-          <w:t>U prvom poglavlju seminarskog rada</w:t>
-        </w:r>
-      </w:ins>
-      <w:r>
-        <w:rPr>
-          <w:lang w:val="sr-Latn-RS"/>
-        </w:rPr>
-        <w:t xml:space="preserve"> je opisana </w:t>
-      </w:r>
-      <w:del w:id="50" w:author="Dinu Dragan" w:date="2016-09-22T09:47:00Z">
-        <w:r>
-          <w:rPr>
-            <w:lang w:val="sr-Latn-RS"/>
-          </w:rPr>
-          <w:delText xml:space="preserve">metoda </w:delText>
-        </w:r>
-      </w:del>
-      <w:r>
-        <w:rPr>
-          <w:lang w:val="sr-Latn-RS"/>
-        </w:rPr>
-        <w:t>na koji način  funkcioniše „Pinocchio“</w:t>
-      </w:r>
-      <w:ins w:id="51" w:author="Dinu Dragan" w:date="2016-09-22T09:48:00Z">
-        <w:r>
-          <w:rPr>
-            <w:lang w:val="sr-Latn-RS"/>
-          </w:rPr>
-          <w:t xml:space="preserve"> biblioteke</w:t>
-        </w:r>
-      </w:ins>
-      <w:r>
-        <w:rPr>
-          <w:lang w:val="sr-Latn-RS"/>
-        </w:rPr>
-        <w:t xml:space="preserve">. </w:t>
-      </w:r>
-      <w:del w:id="52" w:author="Dinu Dragan" w:date="2016-09-22T09:48:00Z">
-        <w:r>
-          <w:rPr>
-            <w:lang w:val="sr-Latn-RS"/>
-          </w:rPr>
-          <w:delText xml:space="preserve">Zatim </w:delText>
-        </w:r>
-      </w:del>
-      <w:ins w:id="53" w:author="Dinu Dragan" w:date="2016-09-22T09:48:00Z">
-        <w:r>
-          <w:rPr>
-            <w:lang w:val="sr-Latn-RS"/>
-          </w:rPr>
-          <w:t xml:space="preserve">u drugom poglavlju </w:t>
-        </w:r>
-      </w:ins>
-      <w:r>
-        <w:rPr>
-          <w:lang w:val="sr-Latn-RS"/>
-        </w:rPr>
-        <w:t xml:space="preserve">su </w:t>
-      </w:r>
-      <w:del w:id="54" w:author="Dinu Dragan" w:date="2016-09-22T09:48:00Z">
-        <w:r>
-          <w:rPr>
-            <w:lang w:val="sr-Latn-RS"/>
-          </w:rPr>
-          <w:delText xml:space="preserve">opisani </w:delText>
-        </w:r>
-      </w:del>
-      <w:ins w:id="55" w:author="Dinu Dragan" w:date="2016-09-22T09:48:00Z">
-        <w:r>
-          <w:rPr>
-            <w:lang w:val="sr-Latn-RS"/>
-          </w:rPr>
-          <w:t xml:space="preserve">proučena </w:t>
-        </w:r>
-      </w:ins>
-      <w:del w:id="56" w:author="Dinu Dragan" w:date="2016-09-22T09:48:00Z">
-        <w:r>
-          <w:rPr>
-            <w:lang w:val="sr-Latn-RS"/>
-          </w:rPr>
-          <w:delText xml:space="preserve">prethodno navedeni </w:delText>
-        </w:r>
-      </w:del>
-      <w:ins w:id="57" w:author="Dinu Dragan" w:date="2016-09-22T09:48:00Z">
-        <w:r>
-          <w:rPr>
-            <w:lang w:val="sr-Latn-RS"/>
-          </w:rPr>
-          <w:t xml:space="preserve">tri </w:t>
-        </w:r>
-      </w:ins>
-      <w:r>
-        <w:rPr>
-          <w:lang w:val="sr-Latn-RS"/>
-        </w:rPr>
-        <w:t>aspekt</w:t>
-      </w:r>
-      <w:del w:id="58" w:author="Dinu Dragan" w:date="2016-09-22T09:48:00Z">
-        <w:r>
-          <w:rPr>
-            <w:lang w:val="sr-Latn-RS"/>
-          </w:rPr>
-          <w:delText>i</w:delText>
-        </w:r>
-      </w:del>
-      <w:ins w:id="59" w:author="Dinu Dragan" w:date="2016-09-22T09:48:00Z">
-        <w:r>
-          <w:rPr>
-            <w:lang w:val="sr-Latn-RS"/>
-          </w:rPr>
-          <w:t xml:space="preserve">a </w:t>
-        </w:r>
-      </w:ins>
-      <w:ins w:id="60" w:author="Dinu Dragan" w:date="2016-09-22T09:49:00Z">
-        <w:r>
-          <w:rPr>
-            <w:lang w:val="sr-Latn-RS"/>
-          </w:rPr>
-          <w:t xml:space="preserve">„Pinocchio“ </w:t>
-        </w:r>
-      </w:ins>
-      <w:ins w:id="61" w:author="Dinu Dragan" w:date="2016-09-22T09:48:00Z">
-        <w:r>
-          <w:rPr>
-            <w:lang w:val="sr-Latn-RS"/>
-          </w:rPr>
-          <w:t>biblioteke:</w:t>
-        </w:r>
-      </w:ins>
-      <w:r>
-        <w:rPr>
-          <w:lang w:val="sr-Latn-RS"/>
-        </w:rPr>
-        <w:t xml:space="preserve">. </w:t>
-      </w:r>
-      <w:ins w:id="62" w:author="Dinu Dragan" w:date="2016-09-22T09:49:00Z">
-        <w:r>
-          <w:rPr>
-            <w:lang w:val="sr-Latn-RS"/>
-          </w:rPr>
-          <w:t xml:space="preserve">U </w:t>
-        </w:r>
-      </w:ins>
-      <w:ins w:id="63" w:author="Dinu Dragan" w:date="2016-09-22T09:51:00Z">
-        <w:r>
-          <w:rPr>
-            <w:lang w:val="sr-Latn-RS"/>
-          </w:rPr>
-          <w:t>trećem</w:t>
-        </w:r>
-      </w:ins>
-      <w:ins w:id="64" w:author="Dinu Dragan" w:date="2016-09-22T09:49:00Z">
-        <w:r>
-          <w:rPr>
-            <w:lang w:val="sr-Latn-RS"/>
-          </w:rPr>
-          <w:t xml:space="preserve"> poglavlju seminarskog rada </w:t>
-        </w:r>
-      </w:ins>
-      <w:del w:id="65" w:author="Dinu Dragan" w:date="2016-09-22T09:49:00Z">
-        <w:r>
-          <w:rPr>
-            <w:lang w:val="sr-Latn-RS"/>
-          </w:rPr>
-          <w:delText xml:space="preserve">Potom su prikazani kodovi </w:delText>
-        </w:r>
-      </w:del>
-      <w:ins w:id="66" w:author="Dinu Dragan" w:date="2016-09-22T09:49:00Z">
-        <w:r>
-          <w:rPr>
-            <w:lang w:val="sr-Latn-RS"/>
-          </w:rPr>
-          <w:t xml:space="preserve">opisan je programski kod </w:t>
-        </w:r>
-      </w:ins>
-      <w:ins w:id="67" w:author="Dinu Dragan" w:date="2016-09-22T09:50:00Z">
-        <w:r>
-          <w:rPr>
-            <w:lang w:val="sr-Latn-RS"/>
-          </w:rPr>
-          <w:t xml:space="preserve">koji omogućuje korišćenje „Pinocchio“ biblioteke </w:t>
-        </w:r>
-      </w:ins>
-      <w:r>
-        <w:rPr>
-          <w:lang w:val="sr-Latn-RS"/>
-        </w:rPr>
-        <w:t xml:space="preserve">i </w:t>
-      </w:r>
-      <w:ins w:id="68" w:author="Dinu Dragan" w:date="2016-09-22T09:51:00Z">
-        <w:r>
-          <w:rPr>
-            <w:lang w:val="sr-Latn-RS"/>
-          </w:rPr>
-          <w:t xml:space="preserve">njegova </w:t>
-        </w:r>
-      </w:ins>
-      <w:r>
-        <w:rPr>
-          <w:lang w:val="sr-Latn-RS"/>
-        </w:rPr>
-        <w:t>funkcionalnost</w:t>
-      </w:r>
-      <w:ins w:id="69" w:author="Dinu Dragan" w:date="2016-09-22T09:51:00Z">
-        <w:r>
-          <w:rPr>
-            <w:lang w:val="sr-Latn-RS"/>
-          </w:rPr>
-          <w:t>.</w:t>
-        </w:r>
-      </w:ins>
-      <w:del w:id="70" w:author="Dinu Dragan" w:date="2016-09-22T09:51:00Z">
-        <w:r>
-          <w:rPr>
-            <w:lang w:val="sr-Latn-RS"/>
-          </w:rPr>
-          <w:delText>i</w:delText>
-        </w:r>
-      </w:del>
-      <w:r>
-        <w:rPr>
-          <w:lang w:val="sr-Latn-RS"/>
-        </w:rPr>
-        <w:t xml:space="preserve"> aplikacije</w:t>
-      </w:r>
-      <w:ins w:id="71" w:author="Dinu Dragan" w:date="2016-09-22T09:51:00Z">
-        <w:r>
-          <w:rPr>
-            <w:lang w:val="sr-Latn-RS"/>
-          </w:rPr>
-          <w:t>.</w:t>
-        </w:r>
-      </w:ins>
-      <w:r>
-        <w:rPr>
-          <w:lang w:val="sr-Latn-RS"/>
-        </w:rPr>
-        <w:t xml:space="preserve"> </w:t>
-      </w:r>
-      <w:ins w:id="72" w:author="Dinu Dragan" w:date="2016-09-22T09:51:00Z">
-        <w:r>
-          <w:rPr>
-            <w:lang w:val="sr-Latn-RS"/>
-          </w:rPr>
-          <w:t>Na kraju seminarskog rada donet</w:t>
-        </w:r>
-      </w:ins>
-      <w:r>
-        <w:rPr>
-          <w:lang w:val="sr-Latn-RS"/>
-        </w:rPr>
-        <w:t xml:space="preserve">i </w:t>
+        <w:rPr>
+          <w:lang w:val="sr-Latn-RS"/>
+        </w:rPr>
+      </w:pPr>
+      <w:r>
+        <w:rPr>
+          <w:lang w:val="sr-Latn-RS"/>
+        </w:rPr>
+      </w:r>
+    </w:p>
+    <w:p>
+      <w:pPr>
+        <w:pStyle w:val="Normal"/>
+        <w:jc w:val="both"/>
+        <w:rPr>
+          <w:b/>
+          <w:b/>
+          <w:bCs/>
+        </w:rPr>
+      </w:pPr>
+      <w:r>
+        <w:rPr>
+          <w:b/>
+          <w:bCs/>
+          <w:lang w:val="sr-Latn-RS"/>
+        </w:rPr>
+        <w:t xml:space="preserve">2. </w:t>
       </w:r>
       <w:del w:id="73" w:author="Dinu Dragan" w:date="2016-09-22T09:52:00Z">
         <w:r>
           <w:rPr>
-            <w:lang w:val="sr-Latn-RS"/>
-          </w:rPr>
-          <w:delText xml:space="preserve">na kraju </w:delText>
+            <w:b/>
+            <w:bCs/>
+            <w:lang w:val="sr-Latn-RS"/>
+          </w:rPr>
+          <w:delText>Metoda</w:delText>
         </w:r>
       </w:del>
       <w:ins w:id="74" w:author="Dinu Dragan" w:date="2016-09-22T09:52:00Z">
         <w:r>
           <w:rPr>
-            <w:lang w:val="sr-Latn-RS"/>
-          </w:rPr>
-          <w:t xml:space="preserve">su </w:t>
-        </w:r>
-      </w:ins>
-      <w:r>
-        <w:rPr>
-          <w:lang w:val="sr-Latn-RS"/>
-        </w:rPr>
-        <w:t>zaključ</w:t>
-      </w:r>
-      <w:ins w:id="75" w:author="Dinu Dragan" w:date="2016-09-22T09:52:00Z">
-        <w:r>
-          <w:rPr>
-            <w:lang w:val="sr-Latn-RS"/>
-          </w:rPr>
-          <w:t>ci</w:t>
-        </w:r>
-      </w:ins>
-      <w:del w:id="76" w:author="Dinu Dragan" w:date="2016-09-22T09:52:00Z">
-        <w:r>
-          <w:rPr>
-            <w:lang w:val="sr-Latn-RS"/>
-          </w:rPr>
-          <w:delText>ak</w:delText>
-        </w:r>
-      </w:del>
-      <w:r>
-        <w:rPr>
-          <w:lang w:val="sr-Latn-RS"/>
-        </w:rPr>
-        <w:t xml:space="preserve"> </w:t>
-      </w:r>
-      <w:ins w:id="77" w:author="Dinu Dragan" w:date="2016-09-22T09:52:00Z">
-        <w:r>
-          <w:rPr>
-            <w:lang w:val="sr-Latn-RS"/>
-          </w:rPr>
-          <w:t xml:space="preserve">o „Pinocchio“ biblioteci uz konstatacije kako se sve </w:t>
-        </w:r>
-      </w:ins>
-      <w:del w:id="78" w:author="Dinu Dragan" w:date="2016-09-22T09:52:00Z">
-        <w:r>
-          <w:rPr>
-            <w:lang w:val="sr-Latn-RS"/>
-          </w:rPr>
-          <w:delText xml:space="preserve">sa mogućom primenom </w:delText>
-        </w:r>
-      </w:del>
-      <w:ins w:id="79" w:author="Dinu Dragan" w:date="2016-09-22T09:52:00Z">
-        <w:r>
-          <w:rPr>
-            <w:lang w:val="sr-Latn-RS"/>
-          </w:rPr>
-          <w:t xml:space="preserve">ova </w:t>
-        </w:r>
-      </w:ins>
-      <w:r>
-        <w:rPr>
-          <w:lang w:val="sr-Latn-RS"/>
-        </w:rPr>
-        <w:t>bibliotek</w:t>
-      </w:r>
-      <w:ins w:id="80" w:author="Dinu Dragan" w:date="2016-09-22T09:52:00Z">
-        <w:r>
-          <w:rPr>
-            <w:lang w:val="sr-Latn-RS"/>
-          </w:rPr>
-          <w:t>a</w:t>
-        </w:r>
-      </w:ins>
-      <w:del w:id="81" w:author="Dinu Dragan" w:date="2016-09-22T09:52:00Z">
-        <w:r>
-          <w:rPr>
-            <w:lang w:val="sr-Latn-RS"/>
-          </w:rPr>
-          <w:delText>e</w:delText>
-        </w:r>
-      </w:del>
-      <w:ins w:id="82" w:author="Dinu Dragan" w:date="2016-09-22T09:52:00Z">
-        <w:r>
-          <w:rPr>
-            <w:lang w:val="sr-Latn-RS"/>
-          </w:rPr>
-          <w:t xml:space="preserve"> može primeniti</w:t>
-        </w:r>
-      </w:ins>
-      <w:r>
-        <w:rPr>
-          <w:lang w:val="sr-Latn-RS"/>
-        </w:rPr>
-        <w:t>.</w:t>
-      </w:r>
-    </w:p>
-    <w:p>
-      <w:pPr>
-        <w:pStyle w:val="Normal"/>
-        <w:jc w:val="both"/>
-        <w:rPr>
-          <w:lang w:val="sr-Latn-RS"/>
-        </w:rPr>
-      </w:pPr>
-      <w:r>
-        <w:rPr>
-          <w:lang w:val="sr-Latn-RS"/>
-        </w:rPr>
-      </w:r>
-    </w:p>
-    <w:p>
-      <w:pPr>
-        <w:pStyle w:val="Normal"/>
-        <w:jc w:val="both"/>
-        <w:rPr>
-          <w:b/>
-          <w:b/>
-          <w:bCs/>
-        </w:rPr>
-      </w:pPr>
-      <w:r>
-        <w:rPr>
-          <w:b/>
-          <w:bCs/>
-          <w:lang w:val="sr-Latn-RS"/>
-        </w:rPr>
-        <w:t xml:space="preserve">2. </w:t>
-      </w:r>
-      <w:del w:id="83" w:author="Dinu Dragan" w:date="2016-09-22T09:52:00Z">
-        <w:r>
-          <w:rPr>
             <w:b/>
             <w:bCs/>
             <w:lang w:val="sr-Latn-RS"/>
           </w:rPr>
-          <w:delText>Metoda</w:delText>
-        </w:r>
-      </w:del>
-      <w:ins w:id="84" w:author="Dinu Dragan" w:date="2016-09-22T09:52:00Z">
+          <w:t xml:space="preserve">Opis </w:t>
+        </w:r>
+      </w:ins>
+      <w:ins w:id="75" w:author="Dinu Dragan" w:date="2016-09-22T09:53:00Z">
         <w:r>
           <w:rPr>
             <w:b/>
             <w:bCs/>
             <w:lang w:val="sr-Latn-RS"/>
           </w:rPr>
-          <w:t xml:space="preserve">Opis </w:t>
-        </w:r>
-      </w:ins>
-      <w:ins w:id="85" w:author="Dinu Dragan" w:date="2016-09-22T09:53:00Z">
-        <w:r>
-          <w:rPr>
-            <w:b/>
-            <w:bCs/>
-            <w:lang w:val="sr-Latn-RS"/>
-          </w:rPr>
           <w:t>„Pinocchio“ programske biblioteke</w:t>
         </w:r>
       </w:ins>
@@ -1840,7 +1721,7 @@
         </w:rPr>
         <w:t xml:space="preserve"> ugrađivanjem ili izvlačenjem skeleta iz 3D modela. Prilikom ugrađivanja skeleta, postoji skelet šablon koji je potrebno ugraditi u model na najoptimalniji način. </w:t>
       </w:r>
-      <w:del w:id="86" w:author="Dinu Dragan" w:date="2016-09-22T10:06:00Z">
+      <w:del w:id="76" w:author="Dinu Dragan" w:date="2016-09-22T10:06:00Z">
         <w:r>
           <w:rPr>
             <w:lang w:val="sr-Latn-RS"/>
@@ -1848,7 +1729,7 @@
           <w:delText>Dok k</w:delText>
         </w:r>
       </w:del>
-      <w:ins w:id="87" w:author="Dinu Dragan" w:date="2016-09-22T10:06:00Z">
+      <w:ins w:id="77" w:author="Dinu Dragan" w:date="2016-09-22T10:06:00Z">
         <w:r>
           <w:rPr>
             <w:lang w:val="sr-Latn-RS"/>
@@ -1862,7 +1743,7 @@
         </w:rPr>
         <w:t>od izvlačenja skeleta, unutrašnjost modela se proučava i na</w:t>
       </w:r>
-      <w:ins w:id="88" w:author="Dinu Dragan" w:date="2016-09-22T10:08:00Z">
+      <w:ins w:id="78" w:author="Dinu Dragan" w:date="2016-09-22T10:08:00Z">
         <w:r>
           <w:rPr>
             <w:lang w:val="sr-Latn-RS"/>
@@ -1876,7 +1757,7 @@
         </w:rPr>
         <w:t xml:space="preserve"> </w:t>
       </w:r>
-      <w:del w:id="89" w:author="Dinu Dragan" w:date="2016-09-22T10:08:00Z">
+      <w:del w:id="79" w:author="Dinu Dragan" w:date="2016-09-22T10:08:00Z">
         <w:r>
           <w:rPr>
             <w:lang w:val="sr-Latn-RS"/>
@@ -1888,27 +1769,20 @@
         <w:rPr>
           <w:lang w:val="sr-Latn-RS"/>
         </w:rPr>
-        <w:t>se skelet za taj model izvlači</w:t>
-      </w:r>
-      <w:commentRangeStart w:id="9"/>
-      <w:r>
-        <w:rPr>
-          <w:lang w:val="sr-Latn-RS"/>
-        </w:rPr>
-        <w:t>.</w:t>
-      </w:r>
-      <w:del w:id="90" w:author="Unknown Author" w:date="2016-09-28T12:42:00Z">
-        <w:commentRangeEnd w:id="9"/>
-        <w:r>
-          <w:commentReference w:id="9"/>
-        </w:r>
-        <w:r>
-          <w:rPr>
-            <w:lang w:val="sr-Latn-RS"/>
-          </w:rPr>
-          <w:commentReference w:id="10"/>
-        </w:r>
-      </w:del>
+        <w:t>se skelet za taj model izvlači.</w:t>
+      </w:r>
+      <w:r>
+        <w:rPr>
+          <w:lang w:val="sr-Latn-RS"/>
+        </w:rPr>
+        <w:commentReference w:id="9"/>
+      </w:r>
+      <w:r>
+        <w:rPr>
+          <w:lang w:val="sr-Latn-RS"/>
+        </w:rPr>
+        <w:commentReference w:id="10"/>
+      </w:r>
     </w:p>
     <w:p>
       <w:pPr>
@@ -1933,34 +1807,27 @@
         <w:rPr>
           <w:lang w:val="sr-Latn-RS"/>
         </w:rPr>
-        <w:t xml:space="preserve">. Ugrađivanje </w:t>
-      </w:r>
-      <w:commentRangeStart w:id="11"/>
-      <w:r>
-        <w:rPr>
-          <w:lang w:val="sr-Latn-RS"/>
-        </w:rPr>
-        <w:t xml:space="preserve">skeletona </w:t>
-      </w:r>
-      <w:del w:id="91" w:author="Unknown Author" w:date="2016-09-28T12:42:00Z">
-        <w:r>
-          <w:rPr>
-            <w:lang w:val="sr-Latn-RS"/>
-          </w:rPr>
-          <w:commentReference w:id="12"/>
-        </w:r>
-      </w:del>
-      <w:commentRangeEnd w:id="11"/>
-      <w:r>
+        <w:t xml:space="preserve">. Ugrađivanje skeletona </w:t>
+      </w:r>
+      <w:r>
+        <w:rPr>
+          <w:lang w:val="sr-Latn-RS"/>
+        </w:rPr>
         <w:commentReference w:id="11"/>
       </w:r>
       <w:r>
         <w:rPr>
           <w:lang w:val="sr-Latn-RS"/>
         </w:rPr>
+        <w:commentReference w:id="12"/>
+      </w:r>
+      <w:r>
+        <w:rPr>
+          <w:lang w:val="sr-Latn-RS"/>
+        </w:rPr>
         <w:t xml:space="preserve">zahteva već kreirane skeletone koji će biti ugrađeni u meš, kao i funkciju koja bi odredila optimalni način da se to uradi. Funkcija stavlja volumen rigovanja meša u drugi plan da bi </w:t>
       </w:r>
-      <w:del w:id="92" w:author="Dinu Dragan" w:date="2016-09-22T10:11:00Z">
+      <w:del w:id="80" w:author="Dinu Dragan" w:date="2016-09-22T10:11:00Z">
         <w:r>
           <w:rPr>
             <w:lang w:val="sr-Latn-RS"/>
@@ -2109,7 +1976,7 @@
         <w:tab/>
         <w:t>Nakon ovog procesa, potrebno je nekako „ugurati“ skeleton u dobijeni graf. Da bi se našao najbolji način potrebno je na neki način negativno bodovati potencijalne zglobove i kosti. Mogući opisi nepoželjnih delova skeleta bi bile kratke kosti, neprimerena orientacija među zglobovima, dužina kosti koje su označene kao simetrične, kosti koje dele više od jednog zgloba (u skeletu ne bi trebalo da bude petlji), kost označena kao „noge“ a udaljena od poda, neprimerena orientacija kosti, kao i zglobovi preblizu jedan drugome, a udaljeni od skeleta</w:t>
       </w:r>
-      <w:ins w:id="93" w:author="Dinu Dragan" w:date="2016-09-22T10:17:00Z">
+      <w:ins w:id="81" w:author="Dinu Dragan" w:date="2016-09-22T10:17:00Z">
         <w:r>
           <w:rPr>
             <w:lang w:val="sr-Latn-RS"/>
@@ -2137,7 +2004,7 @@
         </w:rPr>
         <w:t>šao optimalni način negativnog bodovanja, uči se maximalni marginalni linearni klasifikator, koji pokušava da maksimizuje margine između najboljeg dobrog i najboljeg lošeg dela skeleta. Formula 1 predstavlja maksimalni marginalni linearni klasifikator</w:t>
       </w:r>
-      <w:del w:id="94" w:author="Dinu Dragan" w:date="2016-09-22T10:17:00Z">
+      <w:del w:id="82" w:author="Dinu Dragan" w:date="2016-09-22T10:17:00Z">
         <w:r>
           <w:rPr>
             <w:lang w:val="sr-Latn-RS"/>
@@ -2155,7 +2022,7 @@
         <w:rPr/>
         <w:t>[1]</w:t>
       </w:r>
-      <w:ins w:id="95" w:author="Dinu Dragan" w:date="2016-09-22T10:17:00Z">
+      <w:ins w:id="83" w:author="Dinu Dragan" w:date="2016-09-22T10:17:00Z">
         <w:r>
           <w:rPr/>
           <w:t>.</w:t>
@@ -2357,7 +2224,7 @@
           </m:sub>
         </m:sSub>
       </m:oMath>
-      <w:ins w:id="96" w:author="Dinu Dragan" w:date="2016-09-22T10:16:00Z">
+      <w:ins w:id="84" w:author="Dinu Dragan" w:date="2016-09-22T10:16:00Z">
         <w:r>
           <w:rPr/>
           <w:tab/>
@@ -2523,7 +2390,7 @@
         <w:tab/>
         <w:t xml:space="preserve">Sama procedura učenja se zasniva na Nedler-Mid metodi. Započinje se sa nasumičnom vrednošću za težine, koje su ocenjivane jednačinom 1, što bi trebalo da se maksimizuje na setu podataka za treniranje. Ovaj deo </w:t>
       </w:r>
-      <w:del w:id="101" w:author="Dinu Dragan" w:date="2016-09-22T10:19:00Z">
+      <w:del w:id="89" w:author="Dinu Dragan" w:date="2016-09-22T10:19:00Z">
         <w:r>
           <w:rPr>
             <w:lang w:val="sr-Latn-RS"/>
@@ -2531,7 +2398,7 @@
           <w:delText>bi se uradio</w:delText>
         </w:r>
       </w:del>
-      <w:ins w:id="102" w:author="Dinu Dragan" w:date="2016-09-22T10:19:00Z">
+      <w:ins w:id="90" w:author="Dinu Dragan" w:date="2016-09-22T10:19:00Z">
         <w:r>
           <w:rPr>
             <w:lang w:val="sr-Latn-RS"/>
@@ -2545,7 +2412,7 @@
         </w:rPr>
         <w:t xml:space="preserve"> nekoliko puta sa različitim početnim težinama, jer metoda Nedler-Mid može da se </w:t>
       </w:r>
-      <w:ins w:id="103" w:author="Dinu Dragan" w:date="2016-09-22T10:19:00Z">
+      <w:ins w:id="91" w:author="Dinu Dragan" w:date="2016-09-22T10:19:00Z">
         <w:r>
           <w:rPr>
             <w:lang w:val="sr-Latn-RS"/>
@@ -2559,7 +2426,7 @@
         </w:rPr>
         <w:t>zaglavi</w:t>
       </w:r>
-      <w:ins w:id="104" w:author="Dinu Dragan" w:date="2016-09-22T10:19:00Z">
+      <w:ins w:id="92" w:author="Dinu Dragan" w:date="2016-09-22T10:19:00Z">
         <w:r>
           <w:rPr>
             <w:lang w:val="sr-Latn-RS"/>
@@ -2700,7 +2567,7 @@
         <w:rPr/>
         <w:t xml:space="preserve">[1]), </w:t>
       </w:r>
-      <w:del w:id="105" w:author="Dinu Dragan" w:date="2016-09-22T10:29:00Z">
+      <w:del w:id="93" w:author="Dinu Dragan" w:date="2016-09-22T10:29:00Z">
         <w:r>
           <w:rPr>
             <w:lang w:val="sr-Latn-RS"/>
@@ -2708,7 +2575,7 @@
           <w:delText xml:space="preserve">jer </w:delText>
         </w:r>
       </w:del>
-      <w:ins w:id="106" w:author="Dinu Dragan" w:date="2016-09-22T10:29:00Z">
+      <w:ins w:id="94" w:author="Dinu Dragan" w:date="2016-09-22T10:29:00Z">
         <w:r>
           <w:rPr>
             <w:lang w:val="sr-Latn-RS"/>
@@ -2722,7 +2589,7 @@
         </w:rPr>
         <w:t xml:space="preserve">je jedna od </w:t>
       </w:r>
-      <w:del w:id="107" w:author="Dinu Dragan" w:date="2016-09-22T10:29:00Z">
+      <w:del w:id="95" w:author="Dinu Dragan" w:date="2016-09-22T10:29:00Z">
         <w:r>
           <w:rPr>
             <w:lang w:val="sr-Latn-RS"/>
@@ -2730,7 +2597,7 @@
           <w:delText xml:space="preserve">najrasprostranjenijih </w:delText>
         </w:r>
       </w:del>
-      <w:ins w:id="108" w:author="Dinu Dragan" w:date="2016-09-22T10:29:00Z">
+      <w:ins w:id="96" w:author="Dinu Dragan" w:date="2016-09-22T10:29:00Z">
         <w:r>
           <w:rPr>
             <w:lang w:val="sr-Latn-RS"/>
@@ -3117,76 +2984,82 @@
         </w:rPr>
         <w:t>Prvo, ne bi trebalo da zavise na razlaganje meša.</w:t>
       </w:r>
+      <w:del w:id="97" w:author="Unknown Author" w:date="2016-09-29T10:04:00Z">
+        <w:r>
+          <w:rPr>
+            <w:rFonts w:eastAsia="Liberation Serif" w:cs="Liberation Serif"/>
+            <w:lang w:val="sr-Latn-RS"/>
+          </w:rPr>
+          <w:commentReference w:id="15"/>
+        </w:r>
+      </w:del>
+      <w:commentRangeEnd w:id="14"/>
+      <w:r>
+        <w:commentReference w:id="14"/>
+      </w:r>
       <w:r>
         <w:rPr>
           <w:rFonts w:eastAsia="Liberation Serif" w:cs="Liberation Serif"/>
           <w:lang w:val="sr-Latn-RS"/>
         </w:rPr>
-      </w:r>
-      <w:commentRangeEnd w:id="14"/>
-      <w:r>
-        <w:commentReference w:id="14"/>
-      </w:r>
+        <w:t xml:space="preserve"> Drugo, da bi rezultat izgledao dobro, težina treba da varira blago po površini. Konačno, da bi se izbeglo savijanje artifakata, debljina  između dve koske gde se dodiruju trebala bi da bude proporcionalna distanci od zgloba do površine druge koske. Iako se šema za dodeljivanje težine koski bazira na blizini, takva šema bi često bila neuspešna</w:t>
+      </w:r>
+      <w:ins w:id="98" w:author="Dinu Dragan" w:date="2016-09-22T10:31:00Z">
+        <w:r>
+          <w:rPr>
+            <w:rFonts w:eastAsia="Liberation Serif" w:cs="Liberation Serif"/>
+            <w:lang w:val="sr-Latn-RS"/>
+          </w:rPr>
+          <w:t>,</w:t>
+        </w:r>
+      </w:ins>
       <w:r>
         <w:rPr>
           <w:rFonts w:eastAsia="Liberation Serif" w:cs="Liberation Serif"/>
           <w:lang w:val="sr-Latn-RS"/>
         </w:rPr>
-        <w:t xml:space="preserve"> Drugo, da bi rezultat izgledao dobro, težina treba da varira blago po površini. Konačno, da bi se izbeglo savijanje artifakata, debljina  između dve koske gde se dodiruju trebala bi da bude proporcionalna distanci od zgloba do površine druge koske. Iako se šema za dodeljivanje težine koski bazira na blizini, takva šema bi često bila neuspešna</w:t>
-      </w:r>
-      <w:ins w:id="109" w:author="Dinu Dragan" w:date="2016-09-22T10:31:00Z">
+        <w:t xml:space="preserve"> jer ignoriše geometriju karaktera</w:t>
+      </w:r>
+      <w:commentRangeStart w:id="16"/>
+      <w:r>
+        <w:rPr>
+          <w:rFonts w:eastAsia="Liberation Serif" w:cs="Liberation Serif"/>
+          <w:lang w:val="sr-Latn-RS"/>
+        </w:rPr>
+        <w:t>.</w:t>
+      </w:r>
+      <w:del w:id="99" w:author="Unknown Author" w:date="2016-09-29T10:04:00Z">
+        <w:commentRangeEnd w:id="16"/>
+        <w:r>
+          <w:commentReference w:id="16"/>
+        </w:r>
         <w:r>
           <w:rPr>
             <w:rFonts w:eastAsia="Liberation Serif" w:cs="Liberation Serif"/>
             <w:lang w:val="sr-Latn-RS"/>
           </w:rPr>
-          <w:t>,</w:t>
-        </w:r>
-      </w:ins>
+          <w:commentReference w:id="17"/>
+        </w:r>
+      </w:del>
+    </w:p>
+    <w:p>
+      <w:pPr>
+        <w:pStyle w:val="Normal"/>
+        <w:jc w:val="both"/>
+        <w:rPr/>
+      </w:pPr>
       <w:r>
         <w:rPr>
           <w:rFonts w:eastAsia="Liberation Serif" w:cs="Liberation Serif"/>
           <w:lang w:val="sr-Latn-RS"/>
         </w:rPr>
-        <w:t xml:space="preserve"> jer ignoriše geometriju karaktera</w:t>
-      </w:r>
-      <w:commentRangeStart w:id="15"/>
-      <w:r>
-        <w:rPr>
-          <w:rFonts w:eastAsia="Liberation Serif" w:cs="Liberation Serif"/>
-          <w:lang w:val="sr-Latn-RS"/>
-        </w:rPr>
-        <w:t>.</w:t>
-      </w:r>
-      <w:commentRangeEnd w:id="15"/>
-      <w:r>
-        <w:commentReference w:id="15"/>
-      </w:r>
-      <w:r>
-        <w:rPr>
-          <w:rFonts w:eastAsia="Liberation Serif" w:cs="Liberation Serif"/>
-          <w:lang w:val="sr-Latn-RS"/>
-        </w:rPr>
+        <w:tab/>
       </w:r>
     </w:p>
     <w:p>
       <w:pPr>
         <w:pStyle w:val="Normal"/>
         <w:jc w:val="both"/>
-        <w:rPr/>
-      </w:pPr>
-      <w:r>
-        <w:rPr>
-          <w:rFonts w:eastAsia="Liberation Serif" w:cs="Liberation Serif"/>
-          <w:lang w:val="sr-Latn-RS"/>
-        </w:rPr>
-        <w:tab/>
-      </w:r>
-    </w:p>
-    <w:p>
-      <w:pPr>
-        <w:pStyle w:val="Normal"/>
-        <w:jc w:val="both"/>
         <w:rPr>
           <w:b/>
           <w:b/>
@@ -3201,7 +3074,7 @@
         </w:rPr>
         <w:t xml:space="preserve">3. </w:t>
       </w:r>
-      <w:ins w:id="110" w:author="Dinu Dragan" w:date="2016-09-22T10:33:00Z">
+      <w:ins w:id="100" w:author="Dinu Dragan" w:date="2016-09-22T10:33:00Z">
         <w:r>
           <w:rPr>
             <w:b/>
@@ -3211,7 +3084,7 @@
           <w:t>Upotrebljivost  „Pinocchio“ programske biblioteke</w:t>
         </w:r>
       </w:ins>
-      <w:del w:id="111" w:author="Dinu Dragan" w:date="2016-09-22T10:33:00Z">
+      <w:del w:id="101" w:author="Dinu Dragan" w:date="2016-09-22T10:33:00Z">
         <w:r>
           <w:rPr>
             <w:b/>
@@ -3290,7 +3163,7 @@
         </w:rPr>
         <w:t xml:space="preserve">. Najviše vremena oduzima </w:t>
       </w:r>
-      <w:del w:id="113" w:author="Dinu Dragan" w:date="2016-09-22T10:35:00Z">
+      <w:del w:id="103" w:author="Dinu Dragan" w:date="2016-09-22T10:35:00Z">
         <w:r>
           <w:rPr>
             <w:lang w:val="sr-Latn-RS"/>
@@ -3298,7 +3171,7 @@
           <w:delText>predprocesiranje</w:delText>
         </w:r>
       </w:del>
-      <w:ins w:id="114" w:author="Dinu Dragan" w:date="2016-09-22T10:35:00Z">
+      <w:ins w:id="104" w:author="Dinu Dragan" w:date="2016-09-22T10:35:00Z">
         <w:r>
           <w:rPr>
             <w:lang w:val="sr-Latn-RS"/>
@@ -3312,16 +3185,16 @@
         </w:rPr>
         <w:t>, zbog kalkulacije polja distanci. Samo „ugrađivanje“ traje od prilike jednu petinu celoukupnog vremena</w:t>
       </w:r>
-      <w:commentRangeStart w:id="16"/>
+      <w:commentRangeStart w:id="18"/>
       <w:r>
         <w:rPr>
           <w:lang w:val="sr-Latn-RS"/>
         </w:rPr>
         <w:t>.</w:t>
       </w:r>
-      <w:commentRangeEnd w:id="16"/>
-      <w:r>
-        <w:commentReference w:id="16"/>
+      <w:commentRangeEnd w:id="18"/>
+      <w:r>
+        <w:commentReference w:id="18"/>
       </w:r>
       <w:r>
         <w:rPr>
@@ -3365,22 +3238,25 @@
         </w:rPr>
         <w:t xml:space="preserve">širok spektar mogućnosti uz minimalan broj koraka. Restrikcije kod biblioteke su vrlo velike, jer zahteva početni skelet, koji mora da se slaže sa modelom. Potrebno je da se model dosta poklapa sa nekim od šablon skeleta. Ukoliko bi ovo bilo drugačije broj negativnih bodova koji se dodeljuju kostima i zglobovima bi bio ogroman. Takođe, biblioteka očekuje da obe noge budu na dnu </w:t>
       </w:r>
-      <w:commentRangeStart w:id="17"/>
+      <w:commentRangeStart w:id="19"/>
       <w:r>
         <w:rPr>
           <w:lang w:val="sr-Latn-RS"/>
         </w:rPr>
         <w:t>modela.</w:t>
       </w:r>
-      <w:commentRangeEnd w:id="17"/>
-      <w:r>
-        <w:commentReference w:id="17"/>
-      </w:r>
-      <w:r>
-        <w:rPr>
-          <w:lang w:val="sr-Latn-RS"/>
-        </w:rPr>
-      </w:r>
+      <w:del w:id="105" w:author="Unknown Author" w:date="2016-09-29T10:04:00Z">
+        <w:commentRangeEnd w:id="19"/>
+        <w:r>
+          <w:commentReference w:id="19"/>
+        </w:r>
+        <w:r>
+          <w:rPr>
+            <w:lang w:val="sr-Latn-RS"/>
+          </w:rPr>
+          <w:commentReference w:id="20"/>
+        </w:r>
+      </w:del>
     </w:p>
     <w:p>
       <w:pPr>
@@ -3539,7 +3415,7 @@
         </w:rPr>
         <w:t xml:space="preserve">4. </w:t>
       </w:r>
-      <w:del w:id="115" w:author="Dinu Dragan" w:date="2016-09-22T10:52:00Z">
+      <w:del w:id="106" w:author="Dinu Dragan" w:date="2016-09-22T10:52:00Z">
         <w:r>
           <w:rPr>
             <w:b/>
@@ -3549,7 +3425,7 @@
           <w:delText>Testiranje</w:delText>
         </w:r>
       </w:del>
-      <w:ins w:id="116" w:author="Dinu Dragan" w:date="2016-09-22T10:52:00Z">
+      <w:ins w:id="107" w:author="Dinu Dragan" w:date="2016-09-22T10:52:00Z">
         <w:r>
           <w:rPr>
             <w:b/>
@@ -3586,7 +3462,7 @@
         </w:rPr>
         <w:tab/>
       </w:r>
-      <w:commentRangeStart w:id="18"/>
+      <w:commentRangeStart w:id="21"/>
       <w:r>
         <w:rPr>
           <w:lang w:val="sr-Latn-RS"/>
@@ -3598,9 +3474,9 @@
           <w:lang w:val="sr-Latn-RS"/>
         </w:rPr>
       </w:r>
-      <w:commentRangeEnd w:id="18"/>
-      <w:r>
-        <w:commentReference w:id="18"/>
+      <w:commentRangeEnd w:id="21"/>
+      <w:r>
+        <w:commentReference w:id="21"/>
       </w:r>
       <w:r>
         <w:rPr>
@@ -3717,7 +3593,7 @@
         </w:rPr>
         <w:t xml:space="preserve">. </w:t>
       </w:r>
-      <w:commentRangeStart w:id="19"/>
+      <w:commentRangeStart w:id="22"/>
       <w:r>
         <w:rPr>
           <w:color w:val="000000"/>
@@ -3726,18 +3602,19 @@
         </w:rPr>
         <w:t xml:space="preserve">Ova funkcija sve korake koje je potrebno izvršiti da bi se model izrigovao. </w:t>
       </w:r>
-      <w:del w:id="117" w:author="Unknown Author" w:date="2016-09-28T14:06:00Z">
+      <w:del w:id="108" w:author="Unknown Author" w:date="2016-09-29T10:05:00Z">
         <w:r>
           <w:rPr>
             <w:color w:val="000000"/>
             <w:highlight w:val="white"/>
             <w:lang w:val="sr-Latn-RS"/>
           </w:rPr>
+          <w:commentReference w:id="23"/>
         </w:r>
       </w:del>
-      <w:commentRangeEnd w:id="19"/>
-      <w:r>
-        <w:commentReference w:id="19"/>
+      <w:commentRangeEnd w:id="22"/>
+      <w:r>
+        <w:commentReference w:id="22"/>
       </w:r>
       <w:r>
         <w:rPr>
@@ -3782,7 +3659,7 @@
         </w:rPr>
         <w:t xml:space="preserve">, </w:t>
       </w:r>
-      <w:del w:id="118" w:author="Dinu Dragan" w:date="2016-09-22T10:54:00Z">
+      <w:del w:id="109" w:author="Dinu Dragan" w:date="2016-09-22T10:54:00Z">
         <w:r>
           <w:rPr>
             <w:color w:val="000000"/>
@@ -3793,7 +3670,7 @@
           <w:delText>ili ti</w:delText>
         </w:r>
       </w:del>
-      <w:ins w:id="119" w:author="Dinu Dragan" w:date="2016-09-22T10:54:00Z">
+      <w:ins w:id="110" w:author="Dinu Dragan" w:date="2016-09-22T10:54:00Z">
         <w:r>
           <w:rPr>
             <w:color w:val="000000"/>
@@ -3803,7 +3680,7 @@
           <w:t xml:space="preserve">što je </w:t>
         </w:r>
       </w:ins>
-      <w:del w:id="120" w:author="Dinu Dragan" w:date="2016-09-22T10:54:00Z">
+      <w:del w:id="111" w:author="Dinu Dragan" w:date="2016-09-22T10:54:00Z">
         <w:r>
           <w:rPr>
             <w:color w:val="000000"/>
@@ -3871,7 +3748,7 @@
         </w:rPr>
         <w:t xml:space="preserve"> </w:t>
       </w:r>
-      <w:del w:id="122" w:author="Dinu Dragan" w:date="2016-09-22T10:54:00Z">
+      <w:del w:id="113" w:author="Dinu Dragan" w:date="2016-09-22T10:54:00Z">
         <w:r>
           <w:rPr>
             <w:color w:val="000000"/>
@@ -3881,7 +3758,7 @@
           <w:delText>ovaj parametar</w:delText>
         </w:r>
       </w:del>
-      <w:ins w:id="123" w:author="Dinu Dragan" w:date="2016-09-22T10:54:00Z">
+      <w:ins w:id="114" w:author="Dinu Dragan" w:date="2016-09-22T10:54:00Z">
         <w:r>
           <w:rPr>
             <w:color w:val="000000"/>
@@ -3993,20 +3870,30 @@
         </w:drawing>
       </w:r>
       <w:r>
-        <w:rPr/>
-      </w:r>
-      <w:r>
         <w:rPr>
           <w:sz w:val="20"/>
           <w:szCs w:val="20"/>
         </w:rPr>
-        <w:t>Slika 3. Najjednostavniji na</w:t>
-        <w:commentReference w:id="20"/>
+        <w:t>S</w:t>
       </w:r>
       <w:r>
         <w:rPr>
           <w:sz w:val="20"/>
           <w:szCs w:val="20"/>
+        </w:rPr>
+        <w:t>lika 3. Najjednostavniji na</w:t>
+      </w:r>
+      <w:r>
+        <w:rPr>
+          <w:sz w:val="20"/>
+          <w:szCs w:val="20"/>
+        </w:rPr>
+        <w:commentReference w:id="24"/>
+      </w:r>
+      <w:r>
+        <w:rPr>
+          <w:sz w:val="20"/>
+          <w:szCs w:val="20"/>
           <w:lang w:val="sr-Latn-RS"/>
         </w:rPr>
         <w:t>čin koišćenja biblioteke „Pinocchio“</w:t>
@@ -4045,7 +3932,7 @@
         </w:rPr>
         <w:tab/>
       </w:r>
-      <w:del w:id="124" w:author="Dinu Dragan" w:date="2016-09-22T10:56:00Z">
+      <w:del w:id="115" w:author="Dinu Dragan" w:date="2016-09-22T10:56:00Z">
         <w:r>
           <w:rPr>
             <w:b/>
@@ -4055,7 +3942,7 @@
           <w:delText>Prethodno opisana f</w:delText>
         </w:r>
       </w:del>
-      <w:ins w:id="125" w:author="Dinu Dragan" w:date="2016-09-22T10:56:00Z">
+      <w:ins w:id="116" w:author="Dinu Dragan" w:date="2016-09-22T10:56:00Z">
         <w:r>
           <w:rPr>
             <w:lang w:val="sr-Latn-RS"/>
@@ -4200,7 +4087,7 @@
         </w:rPr>
         <w:tab/>
       </w:r>
-      <w:commentRangeStart w:id="21"/>
+      <w:commentRangeStart w:id="25"/>
       <w:r>
         <w:rPr>
           <w:lang w:val="sr-Latn-RS"/>
@@ -4212,9 +4099,9 @@
           <w:lang w:val="sr-Latn-RS"/>
         </w:rPr>
       </w:r>
-      <w:commentRangeEnd w:id="21"/>
-      <w:r>
-        <w:commentReference w:id="21"/>
+      <w:commentRangeEnd w:id="25"/>
+      <w:r>
+        <w:commentReference w:id="25"/>
       </w:r>
       <w:r>
         <w:rPr>
@@ -4222,7 +4109,7 @@
         </w:rPr>
         <w:t xml:space="preserve"> koja je kreirana radi </w:t>
       </w:r>
-      <w:commentRangeStart w:id="22"/>
+      <w:commentRangeStart w:id="26"/>
       <w:r>
         <w:rPr>
           <w:lang w:val="sr-Latn-RS"/>
@@ -4234,9 +4121,9 @@
           <w:lang w:val="sr-Latn-RS"/>
         </w:rPr>
       </w:r>
-      <w:commentRangeEnd w:id="22"/>
-      <w:r>
-        <w:commentReference w:id="22"/>
+      <w:commentRangeEnd w:id="26"/>
+      <w:r>
+        <w:commentReference w:id="26"/>
       </w:r>
       <w:r>
         <w:rPr>
@@ -4331,7 +4218,7 @@
         </w:rPr>
         <w:t xml:space="preserve">lika 4. Interfejs aplikacija za autorigovanje modela pomoću Pinocchio </w:t>
       </w:r>
-      <w:commentRangeStart w:id="23"/>
+      <w:commentRangeStart w:id="27"/>
       <w:r>
         <w:rPr>
           <w:sz w:val="20"/>
@@ -4340,9 +4227,9 @@
         </w:rPr>
         <w:t>biblioteke</w:t>
       </w:r>
-      <w:commentRangeEnd w:id="23"/>
-      <w:r>
-        <w:commentReference w:id="23"/>
+      <w:commentRangeEnd w:id="27"/>
+      <w:r>
+        <w:commentReference w:id="27"/>
       </w:r>
       <w:r>
         <w:rPr>
@@ -4445,7 +4332,9 @@
       <w:pPr>
         <w:pStyle w:val="Normal"/>
         <w:jc w:val="both"/>
-        <w:rPr/>
+        <w:rPr>
+          <w:lang w:val="sr-Latn-RS"/>
+        </w:rPr>
       </w:pPr>
       <w:r>
         <w:rPr>
@@ -4455,7 +4344,7 @@
         </w:rPr>
         <w:tab/>
       </w:r>
-      <w:del w:id="126" w:author="Dinu Dragan" w:date="2016-09-22T11:07:00Z">
+      <w:del w:id="117" w:author="Dinu Dragan" w:date="2016-09-22T11:07:00Z">
         <w:r>
           <w:rPr>
             <w:b/>
@@ -4465,7 +4354,7 @@
           <w:delText xml:space="preserve">Testirana biblioteka je trenutno limitirana na karaktere sa dve noge, </w:delText>
         </w:r>
       </w:del>
-      <w:del w:id="127" w:author="Dinu Dragan" w:date="2016-09-22T11:06:00Z">
+      <w:del w:id="118" w:author="Dinu Dragan" w:date="2016-09-22T11:06:00Z">
         <w:r>
           <w:rPr>
             <w:b/>
@@ -4475,9 +4364,11 @@
           <w:delText xml:space="preserve"> </w:delText>
         </w:r>
       </w:del>
-      <w:del w:id="128" w:author="Dinu Dragan" w:date="2016-09-22T11:07:00Z">
-        <w:r>
-          <w:rPr>
+      <w:del w:id="119" w:author="Dinu Dragan" w:date="2016-09-22T11:07:00Z">
+        <w:r>
+          <w:rPr>
+            <w:b/>
+            <w:bCs/>
             <w:lang w:val="sr-Latn-RS"/>
           </w:rPr>
           <w:delText>ali kao što je viđeno iz priloženog crtani karakteri su dobro izrigovani. Takođe, krajnji rezultat biblioteke korisnik može da popravi, za takav poduhvat korisnik ne mora biti obučeni 3D dizajner ili da zna u detalje proces 3D modeliranja. Zanimljivo bi bilo da se ova biblioteka uključi u programe koji generišu od 2D crteža 3D model sve dok nactani model je dvonog i zadrži karakteristiku i pozu sličnu početnom skeletu. Još jedna od zanimljivijih mogućih primena biblioteke bilo bi direktno rigovanje karaktera u igrama. Kao i ceo automatski proces od skeniranja nekim od uređaja za 3D skeniranje i na kraju rigovanje dobijenog 3D modela, takav avatar bi onda mogao da se implementira unutar igre, filma ili nekog video spota.</w:delText>
@@ -4515,7 +4406,7 @@
         </w:rPr>
         <w:t xml:space="preserve"> na tri prethodno definisana aspekta, preformanse, uopštenost i samostalnost. Potom je opisan i dat primer njene primene i opisani zaključci do kojih se </w:t>
       </w:r>
-      <w:commentRangeStart w:id="24"/>
+      <w:commentRangeStart w:id="28"/>
       <w:r>
         <w:rPr>
           <w:lang w:val="sr-Latn-RS"/>
@@ -4527,9 +4418,9 @@
           <w:lang w:val="sr-Latn-RS"/>
         </w:rPr>
       </w:r>
-      <w:commentRangeEnd w:id="24"/>
-      <w:r>
-        <w:commentReference w:id="24"/>
+      <w:commentRangeEnd w:id="28"/>
+      <w:r>
+        <w:commentReference w:id="28"/>
       </w:r>
       <w:r>
         <w:rPr>
@@ -4549,7 +4440,7 @@
           <w:lang w:val="sr-Latn-RS"/>
         </w:rPr>
       </w:pPr>
-      <w:ins w:id="130" w:author="Dinu Dragan" w:date="2016-09-22T11:08:00Z">
+      <w:ins w:id="121" w:author="Dinu Dragan" w:date="2016-09-22T11:08:00Z">
         <w:r>
           <w:rPr>
             <w:lang w:val="sr-Latn-RS"/>
@@ -4693,7 +4584,7 @@
         </w:rPr>
         <w:t>[1] Ilya Baran and Jovan Popovi´c. Automatic rigging and animation of 3d characters. ACM Trans. Graph., 26(3), July 2007</w:t>
       </w:r>
-      <w:commentRangeStart w:id="25"/>
+      <w:commentRangeStart w:id="29"/>
       <w:r>
         <w:rPr>
           <w:lang w:val="sr-Latn-RS"/>
@@ -4705,9 +4596,9 @@
           <w:lang w:val="sr-Latn-RS"/>
         </w:rPr>
       </w:r>
-      <w:commentRangeEnd w:id="25"/>
-      <w:r>
-        <w:commentReference w:id="25"/>
+      <w:commentRangeEnd w:id="29"/>
+      <w:r>
+        <w:commentReference w:id="29"/>
       </w:r>
       <w:r>
         <w:rPr>
@@ -4743,8 +4634,13 @@
         <w:rPr/>
       </w:r>
     </w:p>
+    <w:p>
+      <w:r>
+        <w:rPr/>
+      </w:r>
+    </w:p>
   </w:comment>
-  <w:comment w:id="2" w:author="Dinu Dragan" w:date="2016-09-22T11:13:00Z" w:initials="DD">
+  <w:comment w:id="1" w:author="Dinu Dragan" w:date="2016-09-22T11:13:00Z" w:initials="DD">
     <w:p>
       <w:r>
         <w:rPr/>
@@ -4756,8 +4652,25 @@
         <w:rPr/>
       </w:r>
     </w:p>
+    <w:p>
+      <w:r>
+        <w:rPr/>
+      </w:r>
+    </w:p>
   </w:comment>
-  <w:comment w:id="4" w:author="Dinu Dragan" w:date="2016-09-22T11:13:00Z" w:initials="DD">
+  <w:comment w:id="2" w:author="" w:date="0-00-00T00:00:00Z" w:initials="">
+    <w:p>
+      <w:r>
+        <w:rPr/>
+      </w:r>
+    </w:p>
+    <w:p>
+      <w:r>
+        <w:rPr/>
+      </w:r>
+    </w:p>
+  </w:comment>
+  <w:comment w:id="3" w:author="Dinu Dragan" w:date="2016-09-22T11:13:00Z" w:initials="DD">
     <w:p>
       <w:r>
         <w:rPr/>
@@ -4774,12 +4687,46 @@
         <w:rPr/>
       </w:r>
     </w:p>
+    <w:p>
+      <w:r>
+        <w:rPr/>
+      </w:r>
+    </w:p>
   </w:comment>
-  <w:comment w:id="6" w:author="Dinu Dragan" w:date="2016-09-22T11:13:00Z" w:initials="DD">
+  <w:comment w:id="4" w:author="" w:date="0-00-00T00:00:00Z" w:initials="">
+    <w:p>
+      <w:r>
+        <w:rPr/>
+      </w:r>
+    </w:p>
+    <w:p>
+      <w:r>
+        <w:rPr/>
+      </w:r>
+    </w:p>
+  </w:comment>
+  <w:comment w:id="5" w:author="Dinu Dragan" w:date="2016-09-22T11:13:00Z" w:initials="DD">
     <w:p>
       <w:r>
         <w:rPr/>
         <w:t>Misliš na izvršavanje ili procesiranje, preformuliši ovo malo</w:t>
+      </w:r>
+    </w:p>
+    <w:p>
+      <w:r>
+        <w:rPr/>
+      </w:r>
+    </w:p>
+    <w:p>
+      <w:r>
+        <w:rPr/>
+      </w:r>
+    </w:p>
+  </w:comment>
+  <w:comment w:id="6" w:author="" w:date="0-00-00T00:00:00Z" w:initials="">
+    <w:p>
+      <w:r>
+        <w:rPr/>
       </w:r>
     </w:p>
     <w:p>
@@ -4800,6 +4747,11 @@
         <w:rPr/>
       </w:r>
     </w:p>
+    <w:p>
+      <w:r>
+        <w:rPr/>
+      </w:r>
+    </w:p>
   </w:comment>
   <w:comment w:id="8" w:author="Dinu Dragan" w:date="2016-09-22T11:13:00Z" w:initials="DD">
     <w:p>
@@ -4813,6 +4765,23 @@
         <w:rPr/>
       </w:r>
     </w:p>
+    <w:p>
+      <w:r>
+        <w:rPr/>
+      </w:r>
+    </w:p>
+  </w:comment>
+  <w:comment w:id="9" w:author="" w:date="0-00-00T00:00:00Z" w:initials="">
+    <w:p>
+      <w:r>
+        <w:rPr/>
+      </w:r>
+    </w:p>
+    <w:p>
+      <w:r>
+        <w:rPr/>
+      </w:r>
+    </w:p>
   </w:comment>
   <w:comment w:id="10" w:author="Dinu Dragan" w:date="2016-09-22T11:13:00Z" w:initials="DD">
     <w:p>
@@ -4826,12 +4795,34 @@
         <w:rPr/>
       </w:r>
     </w:p>
+    <w:p>
+      <w:r>
+        <w:rPr/>
+      </w:r>
+    </w:p>
   </w:comment>
-  <w:comment w:id="12" w:author="Dinu Dragan" w:date="2016-09-22T11:13:00Z" w:initials="DD">
+  <w:comment w:id="11" w:author="Dinu Dragan" w:date="2016-09-22T11:13:00Z" w:initials="DD">
     <w:p>
       <w:r>
         <w:rPr/>
         <w:t>Skelet ili skeleton? Odluči se I guraj samo jedan</w:t>
+      </w:r>
+    </w:p>
+    <w:p>
+      <w:r>
+        <w:rPr/>
+      </w:r>
+    </w:p>
+    <w:p>
+      <w:r>
+        <w:rPr/>
+      </w:r>
+    </w:p>
+  </w:comment>
+  <w:comment w:id="12" w:author="" w:date="0-00-00T00:00:00Z" w:initials="">
+    <w:p>
+      <w:r>
+        <w:rPr/>
       </w:r>
     </w:p>
     <w:p>
@@ -4852,14 +4843,6 @@
         <w:rPr/>
       </w:r>
     </w:p>
-  </w:comment>
-  <w:comment w:id="14" w:author="Dinu Dragan" w:date="2016-09-22T11:13:00Z" w:initials="DD">
-    <w:p>
-      <w:r>
-        <w:rPr/>
-        <w:t>Ne razumem ovu rečenicu.</w:t>
-      </w:r>
-    </w:p>
     <w:p>
       <w:r>
         <w:rPr/>
@@ -4870,53 +4853,12 @@
     <w:p>
       <w:r>
         <w:rPr/>
-        <w:t>Ovo mi nije najjasnije, možda da malo bolje objasniš?</w:t>
-      </w:r>
-    </w:p>
-    <w:p>
-      <w:r>
-        <w:rPr/>
-      </w:r>
-    </w:p>
-    <w:p>
-      <w:r>
-        <w:rPr/>
-        <w:t>Takođe, dobro bi bilo I ovde dati neku sliku. U smislu kako izgleda meš u jednoj poziciji, zatim u drugoj I ukazati na to šta je skinning odradio…</w:t>
-      </w:r>
-    </w:p>
-    <w:p>
-      <w:r>
-        <w:rPr/>
-      </w:r>
-    </w:p>
-  </w:comment>
-  <w:comment w:id="16" w:author="Dinu Dragan" w:date="2016-09-22T11:13:00Z" w:initials="DD">
-    <w:p>
-      <w:r>
-        <w:rPr/>
-        <w:t>A koliko bi vremena trebalo da se to uradi ručno?</w:t>
-      </w:r>
-    </w:p>
-    <w:p>
-      <w:r>
-        <w:rPr/>
-      </w:r>
-    </w:p>
-    <w:p>
-      <w:r>
-        <w:rPr/>
-        <w:t>Iz ovog ništa nismo saznali osim suvih podataka, ali ne znamo da li je ova performansa ok ili.</w:t>
-      </w:r>
-    </w:p>
-    <w:p>
-      <w:r>
-        <w:rPr/>
-      </w:r>
-    </w:p>
-    <w:p>
-      <w:r>
-        <w:rPr/>
-        <w:t>Možda neki grafikon koji će za svaki model pokazati odnos vreme procesiranja / broj poligona.</w:t>
+        <w:t>Ne razumem ovu rečenicu.</w:t>
+      </w:r>
+    </w:p>
+    <w:p>
+      <w:r>
+        <w:rPr/>
       </w:r>
     </w:p>
     <w:p>
@@ -4929,7 +4871,23 @@
     <w:p>
       <w:r>
         <w:rPr/>
-        <w:t>Daj primer kroz slike. Npr. Na jednoj slici meš koji je loš za autorigovanje u Pinokiju I rezultat rigovanja, na drugoj dobar meš I rezultat rigovanja</w:t>
+        <w:t>Ovo mi nije najjasnije, možda da malo bolje objasniš?</w:t>
+      </w:r>
+    </w:p>
+    <w:p>
+      <w:r>
+        <w:rPr/>
+      </w:r>
+    </w:p>
+    <w:p>
+      <w:r>
+        <w:rPr/>
+        <w:t>Takođe, dobro bi bilo I ovde dati neku sliku. U smislu kako izgleda meš u jednoj poziciji, zatim u drugoj I ukazati na to šta je skinning odradio…</w:t>
+      </w:r>
+    </w:p>
+    <w:p>
+      <w:r>
+        <w:rPr/>
       </w:r>
     </w:p>
     <w:p>
@@ -4942,20 +4900,34 @@
     <w:p>
       <w:r>
         <w:rPr/>
-        <w:t>Obavezno opiši I šta si sve uradio da to nateraš da proradi</w:t>
-      </w:r>
-    </w:p>
-    <w:p>
-      <w:r>
-        <w:rPr/>
-      </w:r>
-    </w:p>
-  </w:comment>
-  <w:comment w:id="19" w:author="Dinu Dragan" w:date="2016-09-22T11:13:00Z" w:initials="DD">
-    <w:p>
-      <w:r>
-        <w:rPr/>
-        <w:t>Nije mi jasna rečenica</w:t>
+        <w:t>A koliko bi vremena trebalo da se to uradi ručno?</w:t>
+      </w:r>
+    </w:p>
+    <w:p>
+      <w:r>
+        <w:rPr/>
+      </w:r>
+    </w:p>
+    <w:p>
+      <w:r>
+        <w:rPr/>
+        <w:t>Iz ovog ništa nismo saznali osim suvih podataka, ali ne znamo da li je ova performansa ok ili.</w:t>
+      </w:r>
+    </w:p>
+    <w:p>
+      <w:r>
+        <w:rPr/>
+      </w:r>
+    </w:p>
+    <w:p>
+      <w:r>
+        <w:rPr/>
+        <w:t>Možda neki grafikon koji će za svaki model pokazati odnos vreme procesiranja / broj poligona.</w:t>
+      </w:r>
+    </w:p>
+    <w:p>
+      <w:r>
+        <w:rPr/>
       </w:r>
     </w:p>
     <w:p>
@@ -4968,13 +4940,12 @@
     <w:p>
       <w:r>
         <w:rPr/>
-        <w:t>Formatiraj sliku (tekst je prevelik).</w:t>
-      </w:r>
-    </w:p>
-    <w:p>
-      <w:r>
-        <w:rPr/>
-        <w:t>Nemoj kod da kopiraš kao sliku, nego ga ubaci kao tekst, pa ga formitar lepo unutar teksta. Ovako je suviše mutan.</w:t>
+        <w:t>Daj primer kroz slike. Npr. Na jednoj slici meš koji je loš za autorigovanje u Pinokiju I rezultat rigovanja, na drugoj dobar meš I rezultat rigovanja</w:t>
+      </w:r>
+    </w:p>
+    <w:p>
+      <w:r>
+        <w:rPr/>
       </w:r>
     </w:p>
     <w:p>
@@ -4987,6 +4958,66 @@
     <w:p>
       <w:r>
         <w:rPr/>
+        <w:t>Obavezno opiši I šta si sve uradio da to nateraš da proradi</w:t>
+      </w:r>
+    </w:p>
+    <w:p>
+      <w:r>
+        <w:rPr/>
+      </w:r>
+    </w:p>
+    <w:p>
+      <w:r>
+        <w:rPr/>
+      </w:r>
+    </w:p>
+  </w:comment>
+  <w:comment w:id="23" w:author="Dinu Dragan" w:date="2016-09-22T11:13:00Z" w:initials="DD">
+    <w:p>
+      <w:r>
+        <w:rPr/>
+        <w:t>Nije mi jasna rečenica</w:t>
+      </w:r>
+    </w:p>
+    <w:p>
+      <w:r>
+        <w:rPr/>
+      </w:r>
+    </w:p>
+    <w:p>
+      <w:r>
+        <w:rPr/>
+      </w:r>
+    </w:p>
+  </w:comment>
+  <w:comment w:id="24" w:author="Dinu Dragan" w:date="2016-09-22T11:13:00Z" w:initials="DD">
+    <w:p>
+      <w:r>
+        <w:rPr/>
+        <w:t>Formatiraj sliku (tekst je prevelik).</w:t>
+      </w:r>
+    </w:p>
+    <w:p>
+      <w:r>
+        <w:rPr/>
+        <w:t>Nemoj kod da kopiraš kao sliku, nego ga ubaci kao tekst, pa ga formitar lepo unutar teksta. Ovako je suviše mutan.</w:t>
+      </w:r>
+    </w:p>
+    <w:p>
+      <w:r>
+        <w:rPr/>
+      </w:r>
+    </w:p>
+    <w:p>
+      <w:r>
+        <w:rPr/>
+      </w:r>
+    </w:p>
+  </w:comment>
+  <w:comment w:id="25" w:author="Dinu Dragan" w:date="2016-09-22T11:13:00Z" w:initials="DD">
+    <w:p>
+      <w:r>
+        <w:rPr/>
         <w:t xml:space="preserve">Dodaj opis kako se </w:t>
       </w:r>
       <w:r>
@@ -5009,8 +5040,13 @@
         <w:rPr/>
       </w:r>
     </w:p>
+    <w:p>
+      <w:r>
+        <w:rPr/>
+      </w:r>
+    </w:p>
   </w:comment>
-  <w:comment w:id="22" w:author="Dinu Dragan" w:date="2016-09-22T11:13:00Z" w:initials="DD">
+  <w:comment w:id="26" w:author="Dinu Dragan" w:date="2016-09-22T11:13:00Z" w:initials="DD">
     <w:p>
       <w:r>
         <w:rPr/>
@@ -5040,8 +5076,13 @@
         <w:rPr/>
       </w:r>
     </w:p>
+    <w:p>
+      <w:r>
+        <w:rPr/>
+      </w:r>
+    </w:p>
   </w:comment>
-  <w:comment w:id="23" w:author="Dinu Dragan" w:date="2016-09-22T11:13:00Z" w:initials="DD">
+  <w:comment w:id="27" w:author="Dinu Dragan" w:date="2016-09-22T11:13:00Z" w:initials="DD">
     <w:p>
       <w:r>
         <w:rPr/>
@@ -5075,8 +5116,13 @@
         <w:rPr/>
       </w:r>
     </w:p>
+    <w:p>
+      <w:r>
+        <w:rPr/>
+      </w:r>
+    </w:p>
   </w:comment>
-  <w:comment w:id="24" w:author="Dinu Dragan" w:date="2016-09-22T11:13:00Z" w:initials="DD">
+  <w:comment w:id="28" w:author="Dinu Dragan" w:date="2016-09-22T11:13:00Z" w:initials="DD">
     <w:p>
       <w:r>
         <w:rPr/>
@@ -5099,12 +5145,22 @@
         <w:rPr/>
       </w:r>
     </w:p>
+    <w:p>
+      <w:r>
+        <w:rPr/>
+      </w:r>
+    </w:p>
   </w:comment>
-  <w:comment w:id="25" w:author="Dinu Dragan" w:date="2016-09-22T11:13:00Z" w:initials="DD">
+  <w:comment w:id="29" w:author="Dinu Dragan" w:date="2016-09-22T11:13:00Z" w:initials="DD">
     <w:p>
       <w:r>
         <w:rPr/>
         <w:t>Barem još dve reference</w:t>
+      </w:r>
+    </w:p>
+    <w:p>
+      <w:r>
+        <w:rPr/>
       </w:r>
     </w:p>
     <w:p>
@@ -5711,6 +5767,13 @@
   </w:style>
   <w:style w:type="character" w:styleId="ListLabel8">
     <w:name w:val="ListLabel 8"/>
+    <w:qFormat/>
+    <w:rPr>
+      <w:rFonts w:cs="OpenSymbol"/>
+    </w:rPr>
+  </w:style>
+  <w:style w:type="character" w:styleId="ListLabel9">
+    <w:name w:val="ListLabel 9"/>
     <w:qFormat/>
     <w:rPr>
       <w:rFonts w:cs="OpenSymbol"/>

</xml_diff>